<commit_message>
enhanced prototype doc finished
</commit_message>
<xml_diff>
--- a/Documentation/Enhanced_Prototype_Tests.docx
+++ b/Documentation/Enhanced_Prototype_Tests.docx
@@ -1,6 +1,6 @@
 
 <file path=word/document.xml><?xml version="1.0" encoding="utf-8"?>
-<w:document xmlns:wpc="http://schemas.microsoft.com/office/word/2010/wordprocessingCanvas" xmlns:mc="http://schemas.openxmlformats.org/markup-compatibility/2006" xmlns:o="urn:schemas-microsoft-com:office:office" xmlns:r="http://schemas.openxmlformats.org/officeDocument/2006/relationships" xmlns:m="http://schemas.openxmlformats.org/officeDocument/2006/math" xmlns:v="urn:schemas-microsoft-com:vml" xmlns:wp14="http://schemas.microsoft.com/office/word/2010/wordprocessingDrawing" xmlns:wp="http://schemas.openxmlformats.org/drawingml/2006/wordprocessingDrawing" xmlns:w10="urn:schemas-microsoft-com:office:word" xmlns:w="http://schemas.openxmlformats.org/wordprocessingml/2006/main" xmlns:w14="http://schemas.microsoft.com/office/word/2010/wordml" xmlns:wpg="http://schemas.microsoft.com/office/word/2010/wordprocessingGroup" xmlns:wpi="http://schemas.microsoft.com/office/word/2010/wordprocessingInk" xmlns:wne="http://schemas.microsoft.com/office/word/2006/wordml" xmlns:wps="http://schemas.microsoft.com/office/word/2010/wordprocessingShape" mc:Ignorable="w14 wp14">
+<w:document xmlns:mo="http://schemas.microsoft.com/office/mac/office/2008/main" xmlns:ve="http://schemas.openxmlformats.org/markup-compatibility/2006" xmlns:mv="urn:schemas-microsoft-com:mac:vml" xmlns:o="urn:schemas-microsoft-com:office:office" xmlns:r="http://schemas.openxmlformats.org/officeDocument/2006/relationships" xmlns:m="http://schemas.openxmlformats.org/officeDocument/2006/math" xmlns:v="urn:schemas-microsoft-com:vml" xmlns:wp="http://schemas.openxmlformats.org/drawingml/2006/wordprocessingDrawing" xmlns:w10="urn:schemas-microsoft-com:office:word" xmlns:w="http://schemas.openxmlformats.org/wordprocessingml/2006/main" xmlns:wne="http://schemas.microsoft.com/office/word/2006/wordml">
   <w:body>
     <w:p>
       <w:pPr>
@@ -24,7 +24,16 @@
           <w:sz w:val="24"/>
           <w:szCs w:val="44"/>
         </w:rPr>
-        <w:t>4/5/2013</w:t>
+        <w:t>4/14</w:t>
+      </w:r>
+      <w:r>
+        <w:rPr>
+          <w:i w:val="0"/>
+          <w:color w:val="4F81BD" w:themeColor="accent1"/>
+          <w:sz w:val="24"/>
+          <w:szCs w:val="44"/>
+        </w:rPr>
+        <w:t>/2013</w:t>
       </w:r>
     </w:p>
     <w:p>
@@ -68,7 +77,6 @@
         </w:rPr>
         <w:t xml:space="preserve"> </w:t>
       </w:r>
-      <w:proofErr w:type="gramStart"/>
       <w:r>
         <w:rPr>
           <w:i w:val="0"/>
@@ -78,7 +86,6 @@
         </w:rPr>
         <w:t>Prototype</w:t>
       </w:r>
-      <w:proofErr w:type="gramEnd"/>
     </w:p>
     <w:p>
       <w:pPr>
@@ -353,8 +360,21 @@
         <w:t>4/5/2013 – Document created, results of first test added</w:t>
       </w:r>
     </w:p>
-    <w:p/>
-    <w:p/>
+    <w:p>
+      <w:pPr>
+        <w:rPr>
+          <w:rFonts w:ascii="Calibri" w:hAnsi="Calibri"/>
+          <w:b/>
+        </w:rPr>
+      </w:pPr>
+      <w:r>
+        <w:rPr>
+          <w:rFonts w:ascii="Calibri" w:hAnsi="Calibri"/>
+          <w:b/>
+        </w:rPr>
+        <w:t>4/14/2013 – Results of second test added</w:t>
+      </w:r>
+    </w:p>
     <w:p/>
     <w:p/>
     <w:p/>
@@ -403,7 +423,6 @@
           <w:color w:val="4F81BD" w:themeColor="accent1"/>
           <w:sz w:val="32"/>
         </w:rPr>
-        <w:lastRenderedPageBreak/>
         <w:t>Approval Sheet</w:t>
       </w:r>
     </w:p>
@@ -443,23 +462,6 @@
         </w:rPr>
       </w:pPr>
     </w:p>
-    <w:p>
-      <w:pPr>
-        <w:rPr>
-          <w:rFonts w:ascii="Calibri" w:hAnsi="Calibri"/>
-          <w:b/>
-          <w:sz w:val="28"/>
-        </w:rPr>
-      </w:pPr>
-      <w:r>
-        <w:rPr>
-          <w:rFonts w:ascii="Calibri" w:hAnsi="Calibri"/>
-          <w:b/>
-          <w:sz w:val="28"/>
-        </w:rPr>
-        <w:t>Member Names</w:t>
-      </w:r>
-    </w:p>
     <w:p/>
     <w:p>
       <w:pPr>
@@ -632,18 +634,14 @@
     <w:p>
       <w:pPr>
         <w:rPr>
-          <w:rFonts w:ascii="Calibri" w:hAnsi="Calibri"/>
-          <w:b/>
-          <w:sz w:val="28"/>
-        </w:rPr>
-      </w:pPr>
-      <w:r>
-        <w:rPr>
-          <w:rFonts w:ascii="Calibri" w:hAnsi="Calibri"/>
-          <w:b/>
-          <w:sz w:val="28"/>
-        </w:rPr>
-        <w:t>Names</w:t>
+          <w:b/>
+        </w:rPr>
+      </w:pPr>
+      <w:r>
+        <w:rPr>
+          <w:b/>
+        </w:rPr>
+        <w:t>We pledge that we followed the required procedure for testing.</w:t>
       </w:r>
     </w:p>
     <w:p/>
@@ -761,11 +759,6 @@
     <w:p/>
     <w:p/>
     <w:p/>
-    <w:p>
-      <w:r>
-        <w:t>We pledge that we followed the required procedure for testing.</w:t>
-      </w:r>
-    </w:p>
     <w:p/>
     <w:p/>
     <w:p/>
@@ -812,8 +805,6 @@
               <w:b w:val="0"/>
               <w:noProof/>
               <w:color w:val="auto"/>
-              <w:sz w:val="22"/>
-              <w:szCs w:val="22"/>
             </w:rPr>
           </w:pPr>
           <w:r>
@@ -831,63 +822,53 @@
             </w:rPr>
             <w:fldChar w:fldCharType="separate"/>
           </w:r>
-          <w:hyperlink w:anchor="_Toc352933856" w:history="1">
-            <w:r>
-              <w:rPr>
-                <w:rStyle w:val="Hyperlink"/>
-                <w:noProof/>
-              </w:rPr>
-              <w:t>Goal for End-To-End Prototype</w:t>
-            </w:r>
-            <w:r>
-              <w:rPr>
-                <w:noProof/>
-                <w:webHidden/>
-              </w:rPr>
-              <w:tab/>
-            </w:r>
-            <w:r>
-              <w:rPr>
-                <w:noProof/>
-                <w:webHidden/>
-              </w:rPr>
-              <w:fldChar w:fldCharType="begin"/>
-            </w:r>
-            <w:r>
-              <w:rPr>
-                <w:noProof/>
-                <w:webHidden/>
-              </w:rPr>
-              <w:instrText xml:space="preserve"> PAGEREF _Toc352933856 \h </w:instrText>
-            </w:r>
-            <w:r>
-              <w:rPr>
-                <w:noProof/>
-                <w:webHidden/>
-              </w:rPr>
-            </w:r>
-            <w:r>
-              <w:rPr>
-                <w:noProof/>
-                <w:webHidden/>
-              </w:rPr>
-              <w:fldChar w:fldCharType="separate"/>
-            </w:r>
-            <w:r>
-              <w:rPr>
-                <w:noProof/>
-                <w:webHidden/>
-              </w:rPr>
-              <w:t>4</w:t>
-            </w:r>
-            <w:r>
-              <w:rPr>
-                <w:noProof/>
-                <w:webHidden/>
-              </w:rPr>
-              <w:fldChar w:fldCharType="end"/>
-            </w:r>
-          </w:hyperlink>
+          <w:r>
+            <w:rPr>
+              <w:noProof/>
+            </w:rPr>
+            <w:t>Prototype Goals</w:t>
+          </w:r>
+          <w:r>
+            <w:rPr>
+              <w:noProof/>
+            </w:rPr>
+            <w:tab/>
+          </w:r>
+          <w:r>
+            <w:rPr>
+              <w:noProof/>
+            </w:rPr>
+            <w:fldChar w:fldCharType="begin"/>
+          </w:r>
+          <w:r>
+            <w:rPr>
+              <w:noProof/>
+            </w:rPr>
+            <w:instrText xml:space="preserve"> PAGEREF _Toc227582379 \h </w:instrText>
+          </w:r>
+          <w:r>
+            <w:rPr>
+              <w:noProof/>
+            </w:rPr>
+          </w:r>
+          <w:r>
+            <w:rPr>
+              <w:noProof/>
+            </w:rPr>
+            <w:fldChar w:fldCharType="separate"/>
+          </w:r>
+          <w:r>
+            <w:rPr>
+              <w:noProof/>
+            </w:rPr>
+            <w:t>4</w:t>
+          </w:r>
+          <w:r>
+            <w:rPr>
+              <w:noProof/>
+            </w:rPr>
+            <w:fldChar w:fldCharType="end"/>
+          </w:r>
         </w:p>
         <w:p>
           <w:pPr>
@@ -900,67 +881,55 @@
               <w:b w:val="0"/>
               <w:noProof/>
               <w:color w:val="auto"/>
-              <w:sz w:val="22"/>
-              <w:szCs w:val="22"/>
             </w:rPr>
           </w:pPr>
-          <w:hyperlink w:anchor="_Toc352933857" w:history="1">
-            <w:r>
-              <w:rPr>
-                <w:rStyle w:val="Hyperlink"/>
-                <w:noProof/>
-              </w:rPr>
-              <w:t>Milestones</w:t>
-            </w:r>
-            <w:r>
-              <w:rPr>
-                <w:noProof/>
-                <w:webHidden/>
-              </w:rPr>
-              <w:tab/>
-            </w:r>
-            <w:r>
-              <w:rPr>
-                <w:noProof/>
-                <w:webHidden/>
-              </w:rPr>
-              <w:fldChar w:fldCharType="begin"/>
-            </w:r>
-            <w:r>
-              <w:rPr>
-                <w:noProof/>
-                <w:webHidden/>
-              </w:rPr>
-              <w:instrText xml:space="preserve"> PAGEREF _Toc352933857 \h </w:instrText>
-            </w:r>
-            <w:r>
-              <w:rPr>
-                <w:noProof/>
-                <w:webHidden/>
-              </w:rPr>
-            </w:r>
-            <w:r>
-              <w:rPr>
-                <w:noProof/>
-                <w:webHidden/>
-              </w:rPr>
-              <w:fldChar w:fldCharType="separate"/>
-            </w:r>
-            <w:r>
-              <w:rPr>
-                <w:noProof/>
-                <w:webHidden/>
-              </w:rPr>
-              <w:t>4</w:t>
-            </w:r>
-            <w:r>
-              <w:rPr>
-                <w:noProof/>
-                <w:webHidden/>
-              </w:rPr>
-              <w:fldChar w:fldCharType="end"/>
-            </w:r>
-          </w:hyperlink>
+          <w:r>
+            <w:rPr>
+              <w:noProof/>
+            </w:rPr>
+            <w:t>Test Schedule</w:t>
+          </w:r>
+          <w:r>
+            <w:rPr>
+              <w:noProof/>
+            </w:rPr>
+            <w:tab/>
+          </w:r>
+          <w:r>
+            <w:rPr>
+              <w:noProof/>
+            </w:rPr>
+            <w:fldChar w:fldCharType="begin"/>
+          </w:r>
+          <w:r>
+            <w:rPr>
+              <w:noProof/>
+            </w:rPr>
+            <w:instrText xml:space="preserve"> PAGEREF _Toc227582380 \h </w:instrText>
+          </w:r>
+          <w:r>
+            <w:rPr>
+              <w:noProof/>
+            </w:rPr>
+          </w:r>
+          <w:r>
+            <w:rPr>
+              <w:noProof/>
+            </w:rPr>
+            <w:fldChar w:fldCharType="separate"/>
+          </w:r>
+          <w:r>
+            <w:rPr>
+              <w:noProof/>
+            </w:rPr>
+            <w:t>4</w:t>
+          </w:r>
+          <w:r>
+            <w:rPr>
+              <w:noProof/>
+            </w:rPr>
+            <w:fldChar w:fldCharType="end"/>
+          </w:r>
         </w:p>
         <w:p>
           <w:pPr>
@@ -973,67 +942,177 @@
               <w:b w:val="0"/>
               <w:noProof/>
               <w:color w:val="auto"/>
-              <w:sz w:val="22"/>
-              <w:szCs w:val="22"/>
             </w:rPr>
           </w:pPr>
-          <w:hyperlink w:anchor="_Toc352933858" w:history="1">
-            <w:r>
-              <w:rPr>
-                <w:rStyle w:val="Hyperlink"/>
-                <w:noProof/>
-              </w:rPr>
-              <w:t>Testing</w:t>
-            </w:r>
-            <w:r>
-              <w:rPr>
-                <w:noProof/>
-                <w:webHidden/>
-              </w:rPr>
-              <w:tab/>
-            </w:r>
-            <w:r>
-              <w:rPr>
-                <w:noProof/>
-                <w:webHidden/>
-              </w:rPr>
-              <w:fldChar w:fldCharType="begin"/>
-            </w:r>
-            <w:r>
-              <w:rPr>
-                <w:noProof/>
-                <w:webHidden/>
-              </w:rPr>
-              <w:instrText xml:space="preserve"> PAGEREF _Toc352933858 \h </w:instrText>
-            </w:r>
-            <w:r>
-              <w:rPr>
-                <w:noProof/>
-                <w:webHidden/>
-              </w:rPr>
-            </w:r>
-            <w:r>
-              <w:rPr>
-                <w:noProof/>
-                <w:webHidden/>
-              </w:rPr>
-              <w:fldChar w:fldCharType="separate"/>
-            </w:r>
-            <w:r>
-              <w:rPr>
-                <w:noProof/>
-                <w:webHidden/>
-              </w:rPr>
-              <w:t>4</w:t>
-            </w:r>
-            <w:r>
-              <w:rPr>
-                <w:noProof/>
-                <w:webHidden/>
-              </w:rPr>
-              <w:fldChar w:fldCharType="end"/>
-            </w:r>
-          </w:hyperlink>
+          <w:r>
+            <w:rPr>
+              <w:noProof/>
+            </w:rPr>
+            <w:t>Integration Test 1: Advanced Motion</w:t>
+          </w:r>
+          <w:r>
+            <w:rPr>
+              <w:noProof/>
+            </w:rPr>
+            <w:tab/>
+          </w:r>
+          <w:r>
+            <w:rPr>
+              <w:noProof/>
+            </w:rPr>
+            <w:fldChar w:fldCharType="begin"/>
+          </w:r>
+          <w:r>
+            <w:rPr>
+              <w:noProof/>
+            </w:rPr>
+            <w:instrText xml:space="preserve"> PAGEREF _Toc227582381 \h </w:instrText>
+          </w:r>
+          <w:r>
+            <w:rPr>
+              <w:noProof/>
+            </w:rPr>
+          </w:r>
+          <w:r>
+            <w:rPr>
+              <w:noProof/>
+            </w:rPr>
+            <w:fldChar w:fldCharType="separate"/>
+          </w:r>
+          <w:r>
+            <w:rPr>
+              <w:noProof/>
+            </w:rPr>
+            <w:t>4</w:t>
+          </w:r>
+          <w:r>
+            <w:rPr>
+              <w:noProof/>
+            </w:rPr>
+            <w:fldChar w:fldCharType="end"/>
+          </w:r>
+        </w:p>
+        <w:p>
+          <w:pPr>
+            <w:pStyle w:val="TOC1"/>
+            <w:tabs>
+              <w:tab w:val="right" w:leader="dot" w:pos="8630"/>
+            </w:tabs>
+            <w:rPr>
+              <w:rFonts w:asciiTheme="minorHAnsi" w:eastAsiaTheme="minorEastAsia" w:hAnsiTheme="minorHAnsi"/>
+              <w:b w:val="0"/>
+              <w:noProof/>
+              <w:color w:val="auto"/>
+            </w:rPr>
+          </w:pPr>
+          <w:r>
+            <w:rPr>
+              <w:noProof/>
+            </w:rPr>
+            <w:t>Integration Test 2: Sensors and Additional Features</w:t>
+          </w:r>
+          <w:r>
+            <w:rPr>
+              <w:noProof/>
+            </w:rPr>
+            <w:tab/>
+          </w:r>
+          <w:r>
+            <w:rPr>
+              <w:noProof/>
+            </w:rPr>
+            <w:fldChar w:fldCharType="begin"/>
+          </w:r>
+          <w:r>
+            <w:rPr>
+              <w:noProof/>
+            </w:rPr>
+            <w:instrText xml:space="preserve"> PAGEREF _Toc227582382 \h </w:instrText>
+          </w:r>
+          <w:r>
+            <w:rPr>
+              <w:noProof/>
+            </w:rPr>
+          </w:r>
+          <w:r>
+            <w:rPr>
+              <w:noProof/>
+            </w:rPr>
+            <w:fldChar w:fldCharType="separate"/>
+          </w:r>
+          <w:r>
+            <w:rPr>
+              <w:noProof/>
+            </w:rPr>
+            <w:t>5</w:t>
+          </w:r>
+          <w:r>
+            <w:rPr>
+              <w:noProof/>
+            </w:rPr>
+            <w:fldChar w:fldCharType="end"/>
+          </w:r>
+        </w:p>
+        <w:p>
+          <w:pPr>
+            <w:pStyle w:val="TOC1"/>
+            <w:tabs>
+              <w:tab w:val="right" w:leader="dot" w:pos="8630"/>
+            </w:tabs>
+            <w:rPr>
+              <w:rFonts w:asciiTheme="minorHAnsi" w:eastAsiaTheme="minorEastAsia" w:hAnsiTheme="minorHAnsi"/>
+              <w:b w:val="0"/>
+              <w:noProof/>
+              <w:color w:val="auto"/>
+            </w:rPr>
+          </w:pPr>
+          <w:r>
+            <w:rPr>
+              <w:noProof/>
+            </w:rPr>
+            <w:t>Implementation Status</w:t>
+          </w:r>
+          <w:r>
+            <w:rPr>
+              <w:noProof/>
+            </w:rPr>
+            <w:tab/>
+          </w:r>
+          <w:r>
+            <w:rPr>
+              <w:noProof/>
+            </w:rPr>
+            <w:fldChar w:fldCharType="begin"/>
+          </w:r>
+          <w:r>
+            <w:rPr>
+              <w:noProof/>
+            </w:rPr>
+            <w:instrText xml:space="preserve"> PAGEREF _Toc227582383 \h </w:instrText>
+          </w:r>
+          <w:r>
+            <w:rPr>
+              <w:noProof/>
+            </w:rPr>
+          </w:r>
+          <w:r>
+            <w:rPr>
+              <w:noProof/>
+            </w:rPr>
+            <w:fldChar w:fldCharType="separate"/>
+          </w:r>
+          <w:r>
+            <w:rPr>
+              <w:noProof/>
+            </w:rPr>
+            <w:t>6</w:t>
+          </w:r>
+          <w:r>
+            <w:rPr>
+              <w:noProof/>
+            </w:rPr>
+            <w:fldChar w:fldCharType="end"/>
+          </w:r>
         </w:p>
         <w:p>
           <w:pPr>
@@ -1044,65 +1123,118 @@
             <w:rPr>
               <w:rFonts w:eastAsiaTheme="minorEastAsia"/>
               <w:noProof/>
+              <w:sz w:val="24"/>
+              <w:szCs w:val="24"/>
             </w:rPr>
           </w:pPr>
-          <w:hyperlink w:anchor="_Toc352933859" w:history="1">
-            <w:r>
-              <w:rPr>
-                <w:rStyle w:val="Hyperlink"/>
-                <w:noProof/>
-              </w:rPr>
-              <w:t>Test #1</w:t>
-            </w:r>
-            <w:r>
-              <w:rPr>
-                <w:noProof/>
-                <w:webHidden/>
-              </w:rPr>
-              <w:tab/>
-            </w:r>
-            <w:r>
-              <w:rPr>
-                <w:noProof/>
-                <w:webHidden/>
-              </w:rPr>
-              <w:fldChar w:fldCharType="begin"/>
-            </w:r>
-            <w:r>
-              <w:rPr>
-                <w:noProof/>
-                <w:webHidden/>
-              </w:rPr>
-              <w:instrText xml:space="preserve"> PAGEREF _Toc352933859 \h </w:instrText>
-            </w:r>
-            <w:r>
-              <w:rPr>
-                <w:noProof/>
-                <w:webHidden/>
-              </w:rPr>
-            </w:r>
-            <w:r>
-              <w:rPr>
-                <w:noProof/>
-                <w:webHidden/>
-              </w:rPr>
-              <w:fldChar w:fldCharType="separate"/>
-            </w:r>
-            <w:r>
-              <w:rPr>
-                <w:noProof/>
-                <w:webHidden/>
-              </w:rPr>
-              <w:t>4</w:t>
-            </w:r>
-            <w:r>
-              <w:rPr>
-                <w:noProof/>
-                <w:webHidden/>
-              </w:rPr>
-              <w:fldChar w:fldCharType="end"/>
-            </w:r>
-          </w:hyperlink>
+          <w:r>
+            <w:rPr>
+              <w:noProof/>
+            </w:rPr>
+            <w:t>Summary of Implementation</w:t>
+          </w:r>
+          <w:r>
+            <w:rPr>
+              <w:noProof/>
+            </w:rPr>
+            <w:tab/>
+          </w:r>
+          <w:r>
+            <w:rPr>
+              <w:noProof/>
+            </w:rPr>
+            <w:fldChar w:fldCharType="begin"/>
+          </w:r>
+          <w:r>
+            <w:rPr>
+              <w:noProof/>
+            </w:rPr>
+            <w:instrText xml:space="preserve"> PAGEREF _Toc227582384 \h </w:instrText>
+          </w:r>
+          <w:r>
+            <w:rPr>
+              <w:noProof/>
+            </w:rPr>
+          </w:r>
+          <w:r>
+            <w:rPr>
+              <w:noProof/>
+            </w:rPr>
+            <w:fldChar w:fldCharType="separate"/>
+          </w:r>
+          <w:r>
+            <w:rPr>
+              <w:noProof/>
+            </w:rPr>
+            <w:t>6</w:t>
+          </w:r>
+          <w:r>
+            <w:rPr>
+              <w:noProof/>
+            </w:rPr>
+            <w:fldChar w:fldCharType="end"/>
+          </w:r>
+        </w:p>
+        <w:p>
+          <w:pPr>
+            <w:pStyle w:val="TOC2"/>
+            <w:tabs>
+              <w:tab w:val="right" w:leader="dot" w:pos="8630"/>
+            </w:tabs>
+            <w:rPr>
+              <w:rFonts w:eastAsiaTheme="minorEastAsia"/>
+              <w:noProof/>
+              <w:sz w:val="24"/>
+              <w:szCs w:val="24"/>
+            </w:rPr>
+          </w:pPr>
+          <w:r>
+            <w:rPr>
+              <w:noProof/>
+            </w:rPr>
+            <w:t>Breakdown by design</w:t>
+          </w:r>
+          <w:r>
+            <w:rPr>
+              <w:noProof/>
+            </w:rPr>
+            <w:tab/>
+          </w:r>
+          <w:r>
+            <w:rPr>
+              <w:noProof/>
+            </w:rPr>
+            <w:fldChar w:fldCharType="begin"/>
+          </w:r>
+          <w:r>
+            <w:rPr>
+              <w:noProof/>
+            </w:rPr>
+            <w:instrText xml:space="preserve"> PAGEREF _Toc227582385 \h </w:instrText>
+          </w:r>
+          <w:r>
+            <w:rPr>
+              <w:noProof/>
+            </w:rPr>
+          </w:r>
+          <w:r>
+            <w:rPr>
+              <w:noProof/>
+            </w:rPr>
+            <w:fldChar w:fldCharType="separate"/>
+          </w:r>
+          <w:r>
+            <w:rPr>
+              <w:noProof/>
+            </w:rPr>
+            <w:t>6</w:t>
+          </w:r>
+          <w:r>
+            <w:rPr>
+              <w:noProof/>
+            </w:rPr>
+            <w:fldChar w:fldCharType="end"/>
+          </w:r>
         </w:p>
         <w:p>
           <w:r>
@@ -1116,131 +1248,64 @@
         </w:p>
       </w:sdtContent>
     </w:sdt>
-    <w:p>
-      <w:r>
-        <w:br w:type="page"/>
-      </w:r>
-    </w:p>
+    <w:p/>
+    <w:p/>
+    <w:p/>
+    <w:p/>
+    <w:p/>
+    <w:p/>
+    <w:p/>
+    <w:p/>
+    <w:p/>
+    <w:p/>
+    <w:p/>
+    <w:p/>
+    <w:p/>
+    <w:p/>
+    <w:p/>
+    <w:p/>
+    <w:p/>
+    <w:p/>
+    <w:p/>
+    <w:p/>
+    <w:p/>
+    <w:p/>
+    <w:p/>
+    <w:p/>
+    <w:p/>
+    <w:p/>
+    <w:p/>
+    <w:p/>
+    <w:p/>
+    <w:p/>
+    <w:p/>
+    <w:p/>
+    <w:p/>
+    <w:p/>
+    <w:p/>
+    <w:p/>
+    <w:p/>
     <w:p>
       <w:pPr>
         <w:pStyle w:val="Heading1"/>
       </w:pPr>
-      <w:bookmarkStart w:id="0" w:name="_Toc352933856"/>
-      <w:r>
-        <w:lastRenderedPageBreak/>
-        <w:t>Goal</w:t>
+      <w:bookmarkStart w:id="0" w:name="_Toc227582379"/>
+      <w:r>
+        <w:t>Prototype Goals</w:t>
       </w:r>
       <w:bookmarkEnd w:id="0"/>
-      <w:r>
-        <w:t>s</w:t>
-      </w:r>
-    </w:p>
-    <w:p/>
-    <w:p>
-      <w:r>
-        <w:t>Our part of the project is responsible for getting the robot to function using the protocol.  The goal was therefore to get the robot to recognize and properly deal with all messages related to forward and backward motion, continuous turning, and stopping.</w:t>
-      </w:r>
-    </w:p>
-    <w:p>
-      <w:pPr>
-        <w:pStyle w:val="Heading1"/>
-      </w:pPr>
-      <w:bookmarkStart w:id="1" w:name="_Toc352933857"/>
-      <w:r>
-        <w:t>Milestones</w:t>
-      </w:r>
-      <w:bookmarkEnd w:id="1"/>
-    </w:p>
-    <w:p>
-      <w:r>
-        <w:t>Team accepts design document</w:t>
-      </w:r>
-    </w:p>
-    <w:p>
-      <w:r>
-        <w:t>Team accepts goals for end-to-end prototype</w:t>
-      </w:r>
-    </w:p>
-    <w:p>
-      <w:r>
-        <w:t>Team accepts milestone for end-to-end prototype</w:t>
-      </w:r>
-    </w:p>
-    <w:p>
-      <w:r>
-        <w:t>Team accepts schedule for end-to-end prototype</w:t>
-      </w:r>
-    </w:p>
-    <w:p>
-      <w:r>
-        <w:t>Establish connection between base station and robot</w:t>
-      </w:r>
-    </w:p>
-    <w:p>
-      <w:r>
-        <w:t>Send message from robot to base station</w:t>
-      </w:r>
-    </w:p>
-    <w:p>
-      <w:r>
-        <w:t>Receive message on robot from base station</w:t>
-      </w:r>
-    </w:p>
-    <w:p>
-      <w:r>
-        <w:t>Move robot forward</w:t>
-      </w:r>
-    </w:p>
-    <w:p>
-      <w:r>
-        <w:t>Move robot backward</w:t>
-      </w:r>
-    </w:p>
-    <w:p>
-      <w:r>
-        <w:t>Turn robot</w:t>
-      </w:r>
-    </w:p>
-    <w:p>
-      <w:r>
-        <w:t>Stop robot</w:t>
-      </w:r>
-    </w:p>
-    <w:p/>
-    <w:p>
-      <w:pPr>
-        <w:pStyle w:val="Heading1"/>
-        <w:spacing w:before="0"/>
-      </w:pPr>
-      <w:bookmarkStart w:id="2" w:name="_Toc352933858"/>
-      <w:r>
-        <w:t>Testing</w:t>
-      </w:r>
-      <w:bookmarkEnd w:id="2"/>
-    </w:p>
-    <w:p>
-      <w:pPr>
-        <w:pStyle w:val="Heading2"/>
-      </w:pPr>
-      <w:bookmarkStart w:id="3" w:name="_Toc352933859"/>
-      <w:r>
-        <w:t>Test #1</w:t>
-      </w:r>
-      <w:bookmarkEnd w:id="3"/>
-    </w:p>
-    <w:p>
-      <w:r>
-        <w:t>Date: 4/5/2013</w:t>
-      </w:r>
-    </w:p>
-    <w:p>
-      <w:r>
-        <w:t>Time:</w:t>
-      </w:r>
-    </w:p>
-    <w:p>
-      <w:r>
-        <w:t xml:space="preserve">Goals: </w:t>
+    </w:p>
+    <w:p>
+      <w:pPr>
+        <w:ind w:firstLine="720"/>
+      </w:pPr>
+      <w:r>
+        <w:t xml:space="preserve">The goal for this prototype is to enhance the end-to-end prototype to include more advanced functionality – including a functional debugging interface, sensor data, an intuitive GUI and controls, and special features.  </w:t>
+      </w:r>
+    </w:p>
+    <w:p>
+      <w:r>
+        <w:t>Goals:</w:t>
       </w:r>
     </w:p>
     <w:p>
@@ -1248,11 +1313,11 @@
         <w:pStyle w:val="ListParagraph"/>
         <w:numPr>
           <w:ilvl w:val="0"/>
-          <w:numId w:val="3"/>
+          <w:numId w:val="5"/>
         </w:numPr>
       </w:pPr>
       <w:r>
-        <w:t>forward and backward motion continuously on key press until key release</w:t>
+        <w:t>Perform basic movements using advanced interface and controls</w:t>
       </w:r>
     </w:p>
     <w:p>
@@ -1260,53 +1325,14 @@
         <w:pStyle w:val="ListParagraph"/>
         <w:numPr>
           <w:ilvl w:val="0"/>
-          <w:numId w:val="3"/>
+          <w:numId w:val="5"/>
         </w:numPr>
       </w:pPr>
       <w:r>
-        <w:t>continuous turning on key press until key release</w:t>
-      </w:r>
-    </w:p>
-    <w:p>
-      <w:pPr>
-        <w:tabs>
-          <w:tab w:val="left" w:pos="2760"/>
-        </w:tabs>
-      </w:pPr>
-      <w:r>
-        <w:t>Participants:</w:t>
-      </w:r>
-      <w:r>
-        <w:tab/>
-      </w:r>
-    </w:p>
-    <w:p>
-      <w:r>
-        <w:t>Results:</w:t>
-      </w:r>
-    </w:p>
-    <w:p/>
-    <w:p>
-      <w:pPr>
-        <w:pStyle w:val="Heading2"/>
-      </w:pPr>
-      <w:r>
-        <w:t>Test #2</w:t>
-      </w:r>
-    </w:p>
-    <w:p>
-      <w:r>
-        <w:t>Date: 4/5/2013</w:t>
-      </w:r>
-    </w:p>
-    <w:p>
-      <w:r>
-        <w:t>Time:</w:t>
-      </w:r>
-    </w:p>
-    <w:p>
-      <w:r>
-        <w:t xml:space="preserve">Goals: </w:t>
+        <w:t xml:space="preserve">Read </w:t>
+      </w:r>
+      <w:r>
+        <w:t>and display sensor data on GUI</w:t>
       </w:r>
     </w:p>
     <w:p>
@@ -1314,11 +1340,11 @@
         <w:pStyle w:val="ListParagraph"/>
         <w:numPr>
           <w:ilvl w:val="0"/>
-          <w:numId w:val="3"/>
+          <w:numId w:val="5"/>
         </w:numPr>
       </w:pPr>
       <w:r>
-        <w:t>forward and backward motion continuously on key press until key release</w:t>
+        <w:t>Create debugging GUI</w:t>
       </w:r>
     </w:p>
     <w:p>
@@ -1326,50 +1352,1066 @@
         <w:pStyle w:val="ListParagraph"/>
         <w:numPr>
           <w:ilvl w:val="0"/>
-          <w:numId w:val="3"/>
+          <w:numId w:val="5"/>
         </w:numPr>
       </w:pPr>
       <w:r>
-        <w:t>continuous turning on key press until key release</w:t>
-      </w:r>
-    </w:p>
-    <w:p>
-      <w:pPr>
-        <w:tabs>
-          <w:tab w:val="left" w:pos="2760"/>
-        </w:tabs>
-      </w:pPr>
+        <w:t>Implement special features</w:t>
+      </w:r>
+    </w:p>
+    <w:p>
+      <w:pPr>
+        <w:pStyle w:val="Heading1"/>
+      </w:pPr>
+      <w:bookmarkStart w:id="1" w:name="_Toc227582380"/>
+      <w:r>
+        <w:t>Test Schedule</w:t>
+      </w:r>
+      <w:bookmarkEnd w:id="1"/>
+    </w:p>
+    <w:p>
+      <w:r>
+        <w:t>Write code: Monday, March 25 – Friday, April 5</w:t>
+      </w:r>
+    </w:p>
+    <w:p>
+      <w:r>
+        <w:t>Meet with partner team to discuss testing schedule: Friday, March 29 at 1:30 pm</w:t>
+      </w:r>
+    </w:p>
+    <w:p>
+      <w:r>
+        <w:t>Team meeting: Sunday, March 31 at 1:30 pm</w:t>
+      </w:r>
+    </w:p>
+    <w:p>
+      <w:r>
+        <w:t>Team meeting: Friday, April 5 at 1:30 pm</w:t>
+      </w:r>
+    </w:p>
+    <w:p>
+      <w:r>
+        <w:t>Meet with partner team: Friday, April 5 at 3:00 pm</w:t>
+      </w:r>
+    </w:p>
+    <w:p>
+      <w:r>
+        <w:t>Perform Integration test 1: Friday, April 5 at 3:00 pm</w:t>
+      </w:r>
+    </w:p>
+    <w:p>
+      <w:r>
+        <w:t>Team meeting: Sunday, April 7 at 1:30 pm</w:t>
+      </w:r>
+    </w:p>
+    <w:p>
+      <w:r>
+        <w:t>Meet with partner team: Sunday, April 7 at 3:00 pm</w:t>
+      </w:r>
+    </w:p>
+    <w:p>
+      <w:r>
+        <w:t>Perform Integration test 2: Sunday, April 7 at 3:00 pm</w:t>
+      </w:r>
+    </w:p>
+    <w:p>
+      <w:r>
+        <w:t>Document test results: Sunday, April 14</w:t>
+      </w:r>
+    </w:p>
+    <w:p>
+      <w:pPr>
+        <w:pStyle w:val="Heading1"/>
+      </w:pPr>
+      <w:bookmarkStart w:id="2" w:name="_Toc227582381"/>
+      <w:r>
+        <w:t>Integration Test 1</w:t>
+      </w:r>
+      <w:r>
+        <w:t>: Advanced Motion</w:t>
+      </w:r>
+      <w:bookmarkEnd w:id="2"/>
+    </w:p>
+    <w:p>
+      <w:r>
+        <w:tab/>
+        <w:t xml:space="preserve">The purpose of this test is to enhance the GUI to make it more intuitive for the user. Originally the user would press the w-a-s-d keys to initiate movement and would have to press the c key to stop movement. This test focused on allowing the user to initiate movement on w-a-s-d </w:t>
+      </w:r>
+      <w:proofErr w:type="spellStart"/>
+      <w:r>
+        <w:t>keypress</w:t>
+      </w:r>
+      <w:proofErr w:type="spellEnd"/>
+      <w:r>
+        <w:t xml:space="preserve"> and stop when the key is released. </w:t>
+      </w:r>
+      <w:proofErr w:type="gramStart"/>
+      <w:r>
+        <w:t>This mimics</w:t>
+      </w:r>
+      <w:proofErr w:type="gramEnd"/>
+      <w:r>
+        <w:t xml:space="preserve"> the motion users already know using the arrow keys, making it very intuitive.</w:t>
+      </w:r>
+    </w:p>
+    <w:p>
+      <w:r>
+        <w:tab/>
+        <w:t>Our group did not have to change or add any code for this test – the only changes were made in the GUI by team 20.</w:t>
+      </w:r>
+    </w:p>
+    <w:p/>
+    <w:p>
+      <w:r>
+        <w:t>Milestones:</w:t>
+      </w:r>
+    </w:p>
+    <w:p>
+      <w:pPr>
+        <w:pStyle w:val="ListParagraph"/>
+        <w:numPr>
+          <w:ilvl w:val="0"/>
+          <w:numId w:val="6"/>
+        </w:numPr>
+      </w:pPr>
+      <w:r>
+        <w:t xml:space="preserve">Move forward on </w:t>
+      </w:r>
+      <w:proofErr w:type="spellStart"/>
+      <w:r>
+        <w:t>keypress</w:t>
+      </w:r>
+      <w:proofErr w:type="spellEnd"/>
+    </w:p>
+    <w:p>
+      <w:pPr>
+        <w:pStyle w:val="ListParagraph"/>
+        <w:numPr>
+          <w:ilvl w:val="0"/>
+          <w:numId w:val="6"/>
+        </w:numPr>
+      </w:pPr>
+      <w:r>
+        <w:t xml:space="preserve">Move backward on </w:t>
+      </w:r>
+      <w:proofErr w:type="spellStart"/>
+      <w:r>
+        <w:t>keypress</w:t>
+      </w:r>
+      <w:proofErr w:type="spellEnd"/>
+    </w:p>
+    <w:p>
+      <w:pPr>
+        <w:pStyle w:val="ListParagraph"/>
+        <w:numPr>
+          <w:ilvl w:val="0"/>
+          <w:numId w:val="6"/>
+        </w:numPr>
+      </w:pPr>
+      <w:r>
+        <w:t xml:space="preserve">Turn on </w:t>
+      </w:r>
+      <w:proofErr w:type="spellStart"/>
+      <w:r>
+        <w:t>keypress</w:t>
+      </w:r>
+      <w:proofErr w:type="spellEnd"/>
+    </w:p>
+    <w:p>
+      <w:pPr>
+        <w:pStyle w:val="ListParagraph"/>
+        <w:numPr>
+          <w:ilvl w:val="0"/>
+          <w:numId w:val="6"/>
+        </w:numPr>
+      </w:pPr>
+      <w:r>
+        <w:t>Stop on key release</w:t>
+      </w:r>
+    </w:p>
+    <w:p/>
+    <w:p>
+      <w:r>
+        <w:t>What we expect from team 20:</w:t>
+      </w:r>
+    </w:p>
+    <w:p>
+      <w:r>
+        <w:tab/>
+        <w:t>We expect team 20 to come to the test with code that initiates correct movement when the w-a-s-d keys are pressed and stops movement when the key is released.</w:t>
+      </w:r>
+    </w:p>
+    <w:p/>
+    <w:p>
+      <w:r>
+        <w:t xml:space="preserve">Date and time: </w:t>
+      </w:r>
+    </w:p>
+    <w:p>
+      <w:r>
+        <w:t>We met with our partner group on Friday, April 5 at 1:30 pm</w:t>
+      </w:r>
+    </w:p>
+    <w:p/>
+    <w:p>
       <w:r>
         <w:t>Participants:</w:t>
       </w:r>
+    </w:p>
+    <w:p>
+      <w:r>
+        <w:t xml:space="preserve">Team 19: Laura, David, </w:t>
+      </w:r>
+      <w:proofErr w:type="spellStart"/>
+      <w:r>
+        <w:t>Jireh</w:t>
+      </w:r>
+      <w:proofErr w:type="spellEnd"/>
+      <w:r>
+        <w:t xml:space="preserve">, Steven, </w:t>
+      </w:r>
+      <w:proofErr w:type="gramStart"/>
+      <w:r>
+        <w:t>Catherine</w:t>
+      </w:r>
+      <w:proofErr w:type="gramEnd"/>
+    </w:p>
+    <w:p>
+      <w:r>
+        <w:t xml:space="preserve">Team 20: Tyler, </w:t>
+      </w:r>
+      <w:proofErr w:type="spellStart"/>
+      <w:r>
+        <w:t>Archit</w:t>
+      </w:r>
+      <w:proofErr w:type="spellEnd"/>
+      <w:r>
+        <w:t xml:space="preserve">, </w:t>
+      </w:r>
+      <w:proofErr w:type="gramStart"/>
+      <w:r>
+        <w:t>Ray</w:t>
+      </w:r>
+      <w:proofErr w:type="gramEnd"/>
+    </w:p>
+    <w:p/>
+    <w:p>
+      <w:r>
+        <w:t>Results:</w:t>
+      </w:r>
+    </w:p>
+    <w:p>
+      <w:r>
+        <w:t>The GUI was completely functional. The robot moved forward when the “w” key was pressed and stopped moving when the “w” key was released.  Likewise, it moved backward on “s”, right on “d”, and left on “a”, and stopped moving when each key was released.  This test was successful.</w:t>
+      </w:r>
+    </w:p>
+    <w:p>
+      <w:pPr>
+        <w:pStyle w:val="Heading1"/>
+      </w:pPr>
+      <w:bookmarkStart w:id="3" w:name="_Toc227582382"/>
+      <w:r>
+        <w:t>Integration Test 2</w:t>
+      </w:r>
+      <w:r>
+        <w:t>: Sensors and Additional Features</w:t>
+      </w:r>
+      <w:bookmarkEnd w:id="3"/>
+    </w:p>
+    <w:p>
       <w:r>
         <w:tab/>
-      </w:r>
-    </w:p>
+        <w:t xml:space="preserve">The purpose of this test is to </w:t>
+      </w:r>
+      <w:r>
+        <w:t xml:space="preserve">read and display sensor data. </w:t>
+      </w:r>
+      <w:r>
+        <w:t xml:space="preserve"> The GUI should be able to display the values for each of the sensors – values for light, sound, and ultrasonic, and true/false for touch.  The last value retrieved should be displayed and should be updated when each is refreshed.</w:t>
+      </w:r>
+    </w:p>
+    <w:p>
+      <w:r>
+        <w:tab/>
+        <w:t xml:space="preserve">Two additional features should be implemented as well. </w:t>
+      </w:r>
+      <w:r>
+        <w:t xml:space="preserve">1) </w:t>
+      </w:r>
+      <w:r>
+        <w:t xml:space="preserve">When the touch sensor is touched, the robot should make a beeping sound. </w:t>
+      </w:r>
+      <w:r>
+        <w:t>2) When a sound above a certain level is detected, the robot should move, until the sound stops.</w:t>
+      </w:r>
+    </w:p>
+    <w:p/>
+    <w:p>
+      <w:r>
+        <w:t>Milestones:</w:t>
+      </w:r>
+    </w:p>
+    <w:p>
+      <w:pPr>
+        <w:pStyle w:val="ListParagraph"/>
+        <w:numPr>
+          <w:ilvl w:val="0"/>
+          <w:numId w:val="7"/>
+        </w:numPr>
+      </w:pPr>
+      <w:r>
+        <w:t>Display sensor data on GUI</w:t>
+      </w:r>
+    </w:p>
+    <w:p>
+      <w:pPr>
+        <w:pStyle w:val="ListParagraph"/>
+        <w:numPr>
+          <w:ilvl w:val="0"/>
+          <w:numId w:val="7"/>
+        </w:numPr>
+      </w:pPr>
+      <w:r>
+        <w:t>Make sound when touch sensor touched</w:t>
+      </w:r>
+    </w:p>
+    <w:p>
+      <w:pPr>
+        <w:pStyle w:val="ListParagraph"/>
+        <w:numPr>
+          <w:ilvl w:val="0"/>
+          <w:numId w:val="7"/>
+        </w:numPr>
+      </w:pPr>
+      <w:r>
+        <w:t>Move when sound detected</w:t>
+      </w:r>
+    </w:p>
+    <w:p/>
+    <w:p>
+      <w:r>
+        <w:t>What we expect from team 20:</w:t>
+      </w:r>
+    </w:p>
+    <w:p>
+      <w:pPr>
+        <w:ind w:firstLine="720"/>
+      </w:pPr>
+      <w:r>
+        <w:t xml:space="preserve">We expect team 20 to have space on the GUI for displaying the values of all the sensors and buttons that refresh each of the sensor values. </w:t>
+      </w:r>
+    </w:p>
+    <w:p/>
+    <w:p>
+      <w:r>
+        <w:t>Date and Time:</w:t>
+      </w:r>
+    </w:p>
+    <w:p>
+      <w:r>
+        <w:t>We met with our partner group on Sunday, April 7 at 1:30 pm</w:t>
+      </w:r>
+    </w:p>
+    <w:p/>
+    <w:p>
+      <w:r>
+        <w:t>Participants:</w:t>
+      </w:r>
+    </w:p>
+    <w:p>
+      <w:r>
+        <w:t xml:space="preserve">Team 19: Laura, David, </w:t>
+      </w:r>
+      <w:proofErr w:type="spellStart"/>
+      <w:r>
+        <w:t>Jireh</w:t>
+      </w:r>
+      <w:proofErr w:type="spellEnd"/>
+      <w:r>
+        <w:t xml:space="preserve">, Steven, </w:t>
+      </w:r>
+      <w:proofErr w:type="gramStart"/>
+      <w:r>
+        <w:t>Catherine</w:t>
+      </w:r>
+      <w:proofErr w:type="gramEnd"/>
+    </w:p>
+    <w:p>
+      <w:r>
+        <w:t xml:space="preserve">Team 20: Tyler, </w:t>
+      </w:r>
+      <w:proofErr w:type="spellStart"/>
+      <w:r>
+        <w:t>Archit</w:t>
+      </w:r>
+      <w:proofErr w:type="spellEnd"/>
+      <w:r>
+        <w:t xml:space="preserve">, </w:t>
+      </w:r>
+      <w:proofErr w:type="gramStart"/>
+      <w:r>
+        <w:t>Ray</w:t>
+      </w:r>
+      <w:proofErr w:type="gramEnd"/>
+    </w:p>
+    <w:p/>
     <w:p>
       <w:r>
         <w:t>Results:</w:t>
       </w:r>
-      <w:bookmarkStart w:id="4" w:name="_GoBack"/>
+    </w:p>
+    <w:p>
+      <w:r>
+        <w:tab/>
+        <w:t>This test was successful. Each of the sensors was correctly read and the values displayed on the GUI when the refresh button was pressed. The robot moves when it detects loud sounds, and beeps when the touch sensor is pressed.</w:t>
+      </w:r>
+    </w:p>
+    <w:p>
+      <w:pPr>
+        <w:pStyle w:val="Heading1"/>
+      </w:pPr>
+      <w:bookmarkStart w:id="4" w:name="_Toc227582383"/>
+      <w:r>
+        <w:t>Implementation Status</w:t>
+      </w:r>
       <w:bookmarkEnd w:id="4"/>
     </w:p>
-    <w:p/>
-    <w:p/>
+    <w:p>
+      <w:pPr>
+        <w:pStyle w:val="Heading2"/>
+      </w:pPr>
+      <w:bookmarkStart w:id="5" w:name="_Toc226972590"/>
+      <w:bookmarkStart w:id="6" w:name="_Toc227582384"/>
+      <w:r>
+        <w:t>Summary of Implementation</w:t>
+      </w:r>
+      <w:bookmarkEnd w:id="5"/>
+      <w:bookmarkEnd w:id="6"/>
+    </w:p>
+    <w:p>
+      <w:pPr>
+        <w:ind w:firstLine="720"/>
+      </w:pPr>
+      <w:r>
+        <w:t>Almost all of the functions and classes for the on-board software are implemented. A few of them are partially implemented, and what is implemented is tested and working. The robot can perform all required motion. The function for reading sensor data is partially implemented</w:t>
+      </w:r>
+      <w:r>
+        <w:t xml:space="preserve"> and the function for setting speed has not been started. </w:t>
+      </w:r>
+      <w:proofErr w:type="gramStart"/>
+      <w:r>
+        <w:t>These should be finished by the post-lab</w:t>
+      </w:r>
+      <w:proofErr w:type="gramEnd"/>
+      <w:r>
+        <w:t>.</w:t>
+      </w:r>
+    </w:p>
+    <w:p>
+      <w:pPr>
+        <w:pStyle w:val="Heading2"/>
+      </w:pPr>
+      <w:bookmarkStart w:id="7" w:name="_Toc226972591"/>
+      <w:bookmarkStart w:id="8" w:name="_Toc227582385"/>
+      <w:r>
+        <w:t>Breakdown by design</w:t>
+      </w:r>
+      <w:bookmarkEnd w:id="7"/>
+      <w:bookmarkEnd w:id="8"/>
+    </w:p>
+    <w:p/>
+    <w:p>
+      <w:r>
+        <w:t>Activator:</w:t>
+      </w:r>
+    </w:p>
+    <w:p>
+      <w:r>
+        <w:t>Main</w:t>
+      </w:r>
+    </w:p>
+    <w:p>
+      <w:pPr>
+        <w:ind w:left="720"/>
+      </w:pPr>
+      <w:proofErr w:type="gramStart"/>
+      <w:r>
+        <w:t>implementation</w:t>
+      </w:r>
+      <w:proofErr w:type="gramEnd"/>
+      <w:r>
+        <w:t xml:space="preserve"> not complete, but what is complete is tested and working</w:t>
+      </w:r>
+    </w:p>
+    <w:p>
+      <w:proofErr w:type="spellStart"/>
+      <w:proofErr w:type="gramStart"/>
+      <w:r>
+        <w:t>createConnection</w:t>
+      </w:r>
+      <w:proofErr w:type="spellEnd"/>
+      <w:proofErr w:type="gramEnd"/>
+    </w:p>
+    <w:p>
+      <w:pPr>
+        <w:ind w:firstLine="720"/>
+      </w:pPr>
+      <w:r>
+        <w:t xml:space="preserve">1. </w:t>
+      </w:r>
+      <w:proofErr w:type="gramStart"/>
+      <w:r>
+        <w:t>implemented</w:t>
+      </w:r>
+      <w:proofErr w:type="gramEnd"/>
+      <w:r>
+        <w:t>, tested, and working</w:t>
+      </w:r>
+    </w:p>
+    <w:p>
+      <w:proofErr w:type="spellStart"/>
+      <w:proofErr w:type="gramStart"/>
+      <w:r>
+        <w:t>sendMessage</w:t>
+      </w:r>
+      <w:proofErr w:type="spellEnd"/>
+      <w:proofErr w:type="gramEnd"/>
+    </w:p>
+    <w:p>
+      <w:pPr>
+        <w:ind w:firstLine="720"/>
+      </w:pPr>
+      <w:r>
+        <w:t xml:space="preserve">1. </w:t>
+      </w:r>
+      <w:proofErr w:type="gramStart"/>
+      <w:r>
+        <w:t>implemented</w:t>
+      </w:r>
+      <w:proofErr w:type="gramEnd"/>
+      <w:r>
+        <w:t>, tested, and working</w:t>
+      </w:r>
+    </w:p>
+    <w:p/>
+    <w:p>
+      <w:bookmarkStart w:id="9" w:name="_Toc226972593"/>
+      <w:r>
+        <w:t>Driver</w:t>
+      </w:r>
+      <w:bookmarkEnd w:id="9"/>
+      <w:r>
+        <w:t>:</w:t>
+      </w:r>
+    </w:p>
+    <w:p>
+      <w:proofErr w:type="spellStart"/>
+      <w:proofErr w:type="gramStart"/>
+      <w:r>
+        <w:t>implementCommand</w:t>
+      </w:r>
+      <w:proofErr w:type="spellEnd"/>
+      <w:proofErr w:type="gramEnd"/>
+    </w:p>
+    <w:p>
+      <w:r>
+        <w:tab/>
+      </w:r>
+      <w:proofErr w:type="gramStart"/>
+      <w:r>
+        <w:t>implementation</w:t>
+      </w:r>
+      <w:proofErr w:type="gramEnd"/>
+      <w:r>
+        <w:t xml:space="preserve"> not complete, but what is complete is tested and working</w:t>
+      </w:r>
+    </w:p>
+    <w:p>
+      <w:proofErr w:type="spellStart"/>
+      <w:proofErr w:type="gramStart"/>
+      <w:r>
+        <w:t>moveStraight</w:t>
+      </w:r>
+      <w:proofErr w:type="spellEnd"/>
+      <w:proofErr w:type="gramEnd"/>
+    </w:p>
+    <w:p>
+      <w:r>
+        <w:tab/>
+        <w:t xml:space="preserve">1. </w:t>
+      </w:r>
+      <w:proofErr w:type="gramStart"/>
+      <w:r>
+        <w:t>implemented</w:t>
+      </w:r>
+      <w:proofErr w:type="gramEnd"/>
+      <w:r>
+        <w:t>, tested, and working</w:t>
+      </w:r>
+    </w:p>
+    <w:p>
+      <w:proofErr w:type="spellStart"/>
+      <w:proofErr w:type="gramStart"/>
+      <w:r>
+        <w:t>moveArc</w:t>
+      </w:r>
+      <w:proofErr w:type="spellEnd"/>
+      <w:proofErr w:type="gramEnd"/>
+    </w:p>
+    <w:p>
+      <w:pPr>
+        <w:ind w:firstLine="720"/>
+      </w:pPr>
+      <w:r>
+        <w:t xml:space="preserve">1. </w:t>
+      </w:r>
+      <w:proofErr w:type="gramStart"/>
+      <w:r>
+        <w:t>implemented</w:t>
+      </w:r>
+      <w:proofErr w:type="gramEnd"/>
+      <w:r>
+        <w:t>, tested, and working</w:t>
+      </w:r>
+    </w:p>
+    <w:p>
+      <w:proofErr w:type="gramStart"/>
+      <w:r>
+        <w:t>turn</w:t>
+      </w:r>
+      <w:proofErr w:type="gramEnd"/>
+    </w:p>
+    <w:p>
+      <w:r>
+        <w:tab/>
+        <w:t xml:space="preserve">1. </w:t>
+      </w:r>
+      <w:proofErr w:type="gramStart"/>
+      <w:r>
+        <w:t>implemented</w:t>
+      </w:r>
+      <w:proofErr w:type="gramEnd"/>
+      <w:r>
+        <w:t>, tested, and working</w:t>
+      </w:r>
+    </w:p>
+    <w:p>
+      <w:proofErr w:type="gramStart"/>
+      <w:r>
+        <w:t>stop</w:t>
+      </w:r>
+      <w:proofErr w:type="gramEnd"/>
+    </w:p>
+    <w:p>
+      <w:r>
+        <w:tab/>
+        <w:t xml:space="preserve">1. </w:t>
+      </w:r>
+      <w:proofErr w:type="gramStart"/>
+      <w:r>
+        <w:t>implemented</w:t>
+      </w:r>
+      <w:proofErr w:type="gramEnd"/>
+      <w:r>
+        <w:t>, tested, and working</w:t>
+      </w:r>
+    </w:p>
+    <w:p>
+      <w:proofErr w:type="spellStart"/>
+      <w:proofErr w:type="gramStart"/>
+      <w:r>
+        <w:t>setSpeed</w:t>
+      </w:r>
+      <w:proofErr w:type="spellEnd"/>
+      <w:proofErr w:type="gramEnd"/>
+    </w:p>
+    <w:p>
+      <w:r>
+        <w:tab/>
+        <w:t xml:space="preserve">5. </w:t>
+      </w:r>
+      <w:proofErr w:type="gramStart"/>
+      <w:r>
+        <w:t>implementation</w:t>
+      </w:r>
+      <w:proofErr w:type="gramEnd"/>
+      <w:r>
+        <w:t xml:space="preserve"> not started</w:t>
+      </w:r>
+    </w:p>
+    <w:p>
+      <w:proofErr w:type="spellStart"/>
+      <w:proofErr w:type="gramStart"/>
+      <w:r>
+        <w:t>readSensor</w:t>
+      </w:r>
+      <w:proofErr w:type="spellEnd"/>
+      <w:proofErr w:type="gramEnd"/>
+    </w:p>
+    <w:p>
+      <w:r>
+        <w:tab/>
+        <w:t xml:space="preserve">3. </w:t>
+      </w:r>
+      <w:proofErr w:type="gramStart"/>
+      <w:r>
+        <w:t>implemented</w:t>
+      </w:r>
+      <w:proofErr w:type="gramEnd"/>
+      <w:r>
+        <w:t>, compiled, not tested</w:t>
+      </w:r>
+    </w:p>
+    <w:p>
+      <w:proofErr w:type="spellStart"/>
+      <w:proofErr w:type="gramStart"/>
+      <w:r>
+        <w:t>noOp</w:t>
+      </w:r>
+      <w:proofErr w:type="spellEnd"/>
+      <w:proofErr w:type="gramEnd"/>
+    </w:p>
+    <w:p>
+      <w:r>
+        <w:tab/>
+        <w:t xml:space="preserve">1. </w:t>
+      </w:r>
+      <w:proofErr w:type="gramStart"/>
+      <w:r>
+        <w:t>implemented</w:t>
+      </w:r>
+      <w:proofErr w:type="gramEnd"/>
+      <w:r>
+        <w:t>, tested, and working</w:t>
+      </w:r>
+    </w:p>
+    <w:p/>
+    <w:p>
+      <w:bookmarkStart w:id="10" w:name="_Toc226972594"/>
+      <w:proofErr w:type="spellStart"/>
+      <w:r>
+        <w:t>MessageHandler</w:t>
+      </w:r>
+      <w:bookmarkEnd w:id="10"/>
+      <w:proofErr w:type="spellEnd"/>
+      <w:r>
+        <w:t>:</w:t>
+      </w:r>
+    </w:p>
+    <w:p>
+      <w:proofErr w:type="spellStart"/>
+      <w:proofErr w:type="gramStart"/>
+      <w:r>
+        <w:t>decodeMessage</w:t>
+      </w:r>
+      <w:proofErr w:type="spellEnd"/>
+      <w:proofErr w:type="gramEnd"/>
+    </w:p>
+    <w:p>
+      <w:pPr>
+        <w:ind w:firstLine="720"/>
+      </w:pPr>
+      <w:r>
+        <w:t xml:space="preserve">1. </w:t>
+      </w:r>
+      <w:proofErr w:type="gramStart"/>
+      <w:r>
+        <w:t>implemented</w:t>
+      </w:r>
+      <w:proofErr w:type="gramEnd"/>
+      <w:r>
+        <w:t>, tested, and working</w:t>
+      </w:r>
+    </w:p>
+    <w:p>
+      <w:proofErr w:type="spellStart"/>
+      <w:proofErr w:type="gramStart"/>
+      <w:r>
+        <w:t>createACK</w:t>
+      </w:r>
+      <w:proofErr w:type="spellEnd"/>
+      <w:proofErr w:type="gramEnd"/>
+    </w:p>
+    <w:p>
+      <w:pPr>
+        <w:ind w:firstLine="720"/>
+      </w:pPr>
+      <w:r>
+        <w:t xml:space="preserve">1. </w:t>
+      </w:r>
+      <w:proofErr w:type="gramStart"/>
+      <w:r>
+        <w:t>implemented</w:t>
+      </w:r>
+      <w:proofErr w:type="gramEnd"/>
+      <w:r>
+        <w:t>, tested, and working</w:t>
+      </w:r>
+    </w:p>
+    <w:p>
+      <w:proofErr w:type="spellStart"/>
+      <w:proofErr w:type="gramStart"/>
+      <w:r>
+        <w:t>encodeMessage</w:t>
+      </w:r>
+      <w:proofErr w:type="spellEnd"/>
+      <w:proofErr w:type="gramEnd"/>
+    </w:p>
+    <w:p>
+      <w:pPr>
+        <w:ind w:firstLine="720"/>
+      </w:pPr>
+      <w:r>
+        <w:t xml:space="preserve">2. </w:t>
+      </w:r>
+      <w:proofErr w:type="gramStart"/>
+      <w:r>
+        <w:t>implemented</w:t>
+      </w:r>
+      <w:proofErr w:type="gramEnd"/>
+      <w:r>
+        <w:t>, tested, not working</w:t>
+      </w:r>
+    </w:p>
+    <w:p>
+      <w:proofErr w:type="spellStart"/>
+      <w:proofErr w:type="gramStart"/>
+      <w:r>
+        <w:t>verifyChecksum</w:t>
+      </w:r>
+      <w:proofErr w:type="spellEnd"/>
+      <w:proofErr w:type="gramEnd"/>
+    </w:p>
+    <w:p>
+      <w:pPr>
+        <w:ind w:firstLine="720"/>
+      </w:pPr>
+      <w:r>
+        <w:t xml:space="preserve">1. </w:t>
+      </w:r>
+      <w:proofErr w:type="gramStart"/>
+      <w:r>
+        <w:t>implemented</w:t>
+      </w:r>
+      <w:proofErr w:type="gramEnd"/>
+      <w:r>
+        <w:t>, tested, and working</w:t>
+      </w:r>
+    </w:p>
+    <w:p>
+      <w:proofErr w:type="spellStart"/>
+      <w:proofErr w:type="gramStart"/>
+      <w:r>
+        <w:t>getChecksum</w:t>
+      </w:r>
+      <w:proofErr w:type="spellEnd"/>
+      <w:proofErr w:type="gramEnd"/>
+    </w:p>
+    <w:p>
+      <w:pPr>
+        <w:ind w:firstLine="720"/>
+      </w:pPr>
+      <w:r>
+        <w:t xml:space="preserve">1. </w:t>
+      </w:r>
+      <w:proofErr w:type="gramStart"/>
+      <w:r>
+        <w:t>implemented</w:t>
+      </w:r>
+      <w:proofErr w:type="gramEnd"/>
+      <w:r>
+        <w:t>, tested, and working</w:t>
+      </w:r>
+    </w:p>
+    <w:p>
+      <w:proofErr w:type="spellStart"/>
+      <w:proofErr w:type="gramStart"/>
+      <w:r>
+        <w:t>isNumeric</w:t>
+      </w:r>
+      <w:proofErr w:type="spellEnd"/>
+      <w:proofErr w:type="gramEnd"/>
+    </w:p>
+    <w:p>
+      <w:pPr>
+        <w:ind w:firstLine="720"/>
+      </w:pPr>
+      <w:r>
+        <w:t xml:space="preserve">1. </w:t>
+      </w:r>
+      <w:proofErr w:type="gramStart"/>
+      <w:r>
+        <w:t>implemented</w:t>
+      </w:r>
+      <w:proofErr w:type="gramEnd"/>
+      <w:r>
+        <w:t>, tested, and working</w:t>
+      </w:r>
+    </w:p>
+    <w:p>
+      <w:proofErr w:type="spellStart"/>
+      <w:proofErr w:type="gramStart"/>
+      <w:r>
+        <w:t>decodeMoveStraight</w:t>
+      </w:r>
+      <w:proofErr w:type="spellEnd"/>
+      <w:proofErr w:type="gramEnd"/>
+    </w:p>
+    <w:p>
+      <w:pPr>
+        <w:ind w:firstLine="720"/>
+      </w:pPr>
+      <w:r>
+        <w:t xml:space="preserve">1. </w:t>
+      </w:r>
+      <w:proofErr w:type="gramStart"/>
+      <w:r>
+        <w:t>implemented</w:t>
+      </w:r>
+      <w:proofErr w:type="gramEnd"/>
+      <w:r>
+        <w:t>, tested, and working</w:t>
+      </w:r>
+    </w:p>
+    <w:p>
+      <w:proofErr w:type="spellStart"/>
+      <w:proofErr w:type="gramStart"/>
+      <w:r>
+        <w:t>decodeTurn</w:t>
+      </w:r>
+      <w:proofErr w:type="spellEnd"/>
+      <w:proofErr w:type="gramEnd"/>
+    </w:p>
+    <w:p>
+      <w:pPr>
+        <w:ind w:firstLine="720"/>
+      </w:pPr>
+      <w:r>
+        <w:t xml:space="preserve">1. </w:t>
+      </w:r>
+      <w:proofErr w:type="gramStart"/>
+      <w:r>
+        <w:t>implemented</w:t>
+      </w:r>
+      <w:proofErr w:type="gramEnd"/>
+      <w:r>
+        <w:t>, tested, and working</w:t>
+      </w:r>
+    </w:p>
+    <w:p>
+      <w:proofErr w:type="spellStart"/>
+      <w:proofErr w:type="gramStart"/>
+      <w:r>
+        <w:t>decodeMoveArc</w:t>
+      </w:r>
+      <w:proofErr w:type="spellEnd"/>
+      <w:proofErr w:type="gramEnd"/>
+    </w:p>
+    <w:p>
+      <w:pPr>
+        <w:ind w:firstLine="720"/>
+      </w:pPr>
+      <w:r>
+        <w:t xml:space="preserve">1. </w:t>
+      </w:r>
+      <w:proofErr w:type="gramStart"/>
+      <w:r>
+        <w:t>implemented</w:t>
+      </w:r>
+      <w:proofErr w:type="gramEnd"/>
+      <w:r>
+        <w:t>, tested, and working</w:t>
+      </w:r>
+    </w:p>
+    <w:p>
+      <w:proofErr w:type="spellStart"/>
+      <w:proofErr w:type="gramStart"/>
+      <w:r>
+        <w:t>decodeStop</w:t>
+      </w:r>
+      <w:proofErr w:type="spellEnd"/>
+      <w:proofErr w:type="gramEnd"/>
+    </w:p>
+    <w:p>
+      <w:pPr>
+        <w:ind w:firstLine="720"/>
+      </w:pPr>
+      <w:r>
+        <w:t xml:space="preserve">1. </w:t>
+      </w:r>
+      <w:proofErr w:type="gramStart"/>
+      <w:r>
+        <w:t>implemented</w:t>
+      </w:r>
+      <w:proofErr w:type="gramEnd"/>
+      <w:r>
+        <w:t>, tested, and working</w:t>
+      </w:r>
+    </w:p>
+    <w:p>
+      <w:proofErr w:type="spellStart"/>
+      <w:proofErr w:type="gramStart"/>
+      <w:r>
+        <w:t>decodeSetSpeed</w:t>
+      </w:r>
+      <w:proofErr w:type="spellEnd"/>
+      <w:proofErr w:type="gramEnd"/>
+    </w:p>
+    <w:p>
+      <w:pPr>
+        <w:ind w:firstLine="720"/>
+      </w:pPr>
+      <w:r>
+        <w:t xml:space="preserve">5. </w:t>
+      </w:r>
+      <w:proofErr w:type="gramStart"/>
+      <w:r>
+        <w:t>implementation</w:t>
+      </w:r>
+      <w:proofErr w:type="gramEnd"/>
+      <w:r>
+        <w:t xml:space="preserve"> not started</w:t>
+      </w:r>
+    </w:p>
+    <w:p>
+      <w:proofErr w:type="spellStart"/>
+      <w:proofErr w:type="gramStart"/>
+      <w:r>
+        <w:t>decodeReadSensor</w:t>
+      </w:r>
+      <w:proofErr w:type="spellEnd"/>
+      <w:proofErr w:type="gramEnd"/>
+    </w:p>
+    <w:p>
+      <w:pPr>
+        <w:ind w:firstLine="720"/>
+      </w:pPr>
+      <w:r>
+        <w:t xml:space="preserve">4. </w:t>
+      </w:r>
+      <w:proofErr w:type="gramStart"/>
+      <w:r>
+        <w:t>implementation</w:t>
+      </w:r>
+      <w:proofErr w:type="gramEnd"/>
+      <w:r>
+        <w:t xml:space="preserve"> not complete</w:t>
+      </w:r>
+    </w:p>
     <w:sectPr>
-      <w:footerReference w:type="even" r:id="rId9"/>
-      <w:footerReference w:type="default" r:id="rId10"/>
-      <w:headerReference w:type="first" r:id="rId11"/>
+      <w:footerReference w:type="even" r:id="rId8"/>
+      <w:footerReference w:type="default" r:id="rId9"/>
+      <w:headerReference w:type="first" r:id="rId10"/>
       <w:pgSz w:w="12240" w:h="15840"/>
-      <w:pgMar w:top="1008" w:right="1800" w:bottom="1440" w:left="1800" w:header="720" w:footer="864" w:gutter="0"/>
+      <w:pgMar w:top="1008" w:right="1800" w:bottom="1440" w:left="1800" w:footer="864" w:gutter="0"/>
       <w:lnNumType w:countBy="1" w:restart="continuous"/>
-      <w:cols w:space="720"/>
     </w:sectPr>
   </w:body>
 </w:document>
 </file>
 
 <file path=word/endnotes.xml><?xml version="1.0" encoding="utf-8"?>
-<w:endnotes xmlns:wpc="http://schemas.microsoft.com/office/word/2010/wordprocessingCanvas" xmlns:mc="http://schemas.openxmlformats.org/markup-compatibility/2006" xmlns:o="urn:schemas-microsoft-com:office:office" xmlns:r="http://schemas.openxmlformats.org/officeDocument/2006/relationships" xmlns:m="http://schemas.openxmlformats.org/officeDocument/2006/math" xmlns:v="urn:schemas-microsoft-com:vml" xmlns:wp14="http://schemas.microsoft.com/office/word/2010/wordprocessingDrawing" xmlns:wp="http://schemas.openxmlformats.org/drawingml/2006/wordprocessingDrawing" xmlns:w10="urn:schemas-microsoft-com:office:word" xmlns:w="http://schemas.openxmlformats.org/wordprocessingml/2006/main" xmlns:w14="http://schemas.microsoft.com/office/word/2010/wordml" xmlns:wpg="http://schemas.microsoft.com/office/word/2010/wordprocessingGroup" xmlns:wpi="http://schemas.microsoft.com/office/word/2010/wordprocessingInk" xmlns:wne="http://schemas.microsoft.com/office/word/2006/wordml" xmlns:wps="http://schemas.microsoft.com/office/word/2010/wordprocessingShape" mc:Ignorable="w14 wp14">
+<w:endnotes xmlns:mo="http://schemas.microsoft.com/office/mac/office/2008/main" xmlns:ve="http://schemas.openxmlformats.org/markup-compatibility/2006" xmlns:mv="urn:schemas-microsoft-com:mac:vml" xmlns:o="urn:schemas-microsoft-com:office:office" xmlns:r="http://schemas.openxmlformats.org/officeDocument/2006/relationships" xmlns:m="http://schemas.openxmlformats.org/officeDocument/2006/math" xmlns:v="urn:schemas-microsoft-com:vml" xmlns:wp="http://schemas.openxmlformats.org/drawingml/2006/wordprocessingDrawing" xmlns:w10="urn:schemas-microsoft-com:office:word" xmlns:w="http://schemas.openxmlformats.org/wordprocessingml/2006/main" xmlns:wne="http://schemas.microsoft.com/office/word/2006/wordml">
   <w:endnote w:type="separator" w:id="-1">
     <w:p>
       <w:r>
@@ -1388,7 +2430,7 @@
 </file>
 
 <file path=word/footer1.xml><?xml version="1.0" encoding="utf-8"?>
-<w:ftr xmlns:wpc="http://schemas.microsoft.com/office/word/2010/wordprocessingCanvas" xmlns:mc="http://schemas.openxmlformats.org/markup-compatibility/2006" xmlns:o="urn:schemas-microsoft-com:office:office" xmlns:r="http://schemas.openxmlformats.org/officeDocument/2006/relationships" xmlns:m="http://schemas.openxmlformats.org/officeDocument/2006/math" xmlns:v="urn:schemas-microsoft-com:vml" xmlns:wp14="http://schemas.microsoft.com/office/word/2010/wordprocessingDrawing" xmlns:wp="http://schemas.openxmlformats.org/drawingml/2006/wordprocessingDrawing" xmlns:w10="urn:schemas-microsoft-com:office:word" xmlns:w="http://schemas.openxmlformats.org/wordprocessingml/2006/main" xmlns:w14="http://schemas.microsoft.com/office/word/2010/wordml" xmlns:wpg="http://schemas.microsoft.com/office/word/2010/wordprocessingGroup" xmlns:wpi="http://schemas.microsoft.com/office/word/2010/wordprocessingInk" xmlns:wne="http://schemas.microsoft.com/office/word/2006/wordml" xmlns:wps="http://schemas.microsoft.com/office/word/2010/wordprocessingShape" mc:Ignorable="w14 wp14">
+<w:ftr xmlns:mo="http://schemas.microsoft.com/office/mac/office/2008/main" xmlns:ve="http://schemas.openxmlformats.org/markup-compatibility/2006" xmlns:mv="urn:schemas-microsoft-com:mac:vml" xmlns:o="urn:schemas-microsoft-com:office:office" xmlns:r="http://schemas.openxmlformats.org/officeDocument/2006/relationships" xmlns:m="http://schemas.openxmlformats.org/officeDocument/2006/math" xmlns:v="urn:schemas-microsoft-com:vml" xmlns:wp="http://schemas.openxmlformats.org/drawingml/2006/wordprocessingDrawing" xmlns:w10="urn:schemas-microsoft-com:office:word" xmlns:w="http://schemas.openxmlformats.org/wordprocessingml/2006/main" xmlns:wne="http://schemas.microsoft.com/office/word/2006/wordml">
   <w:p>
     <w:pPr>
       <w:pStyle w:val="Footer"/>
@@ -1420,7 +2462,7 @@
         <w:rStyle w:val="PageNumber"/>
         <w:noProof/>
       </w:rPr>
-      <w:t>4</w:t>
+      <w:t>2</w:t>
     </w:r>
     <w:r>
       <w:rPr>
@@ -1439,7 +2481,7 @@
 </file>
 
 <file path=word/footer2.xml><?xml version="1.0" encoding="utf-8"?>
-<w:ftr xmlns:wpc="http://schemas.microsoft.com/office/word/2010/wordprocessingCanvas" xmlns:mc="http://schemas.openxmlformats.org/markup-compatibility/2006" xmlns:o="urn:schemas-microsoft-com:office:office" xmlns:r="http://schemas.openxmlformats.org/officeDocument/2006/relationships" xmlns:m="http://schemas.openxmlformats.org/officeDocument/2006/math" xmlns:v="urn:schemas-microsoft-com:vml" xmlns:wp14="http://schemas.microsoft.com/office/word/2010/wordprocessingDrawing" xmlns:wp="http://schemas.openxmlformats.org/drawingml/2006/wordprocessingDrawing" xmlns:w10="urn:schemas-microsoft-com:office:word" xmlns:w="http://schemas.openxmlformats.org/wordprocessingml/2006/main" xmlns:w14="http://schemas.microsoft.com/office/word/2010/wordml" xmlns:wpg="http://schemas.microsoft.com/office/word/2010/wordprocessingGroup" xmlns:wpi="http://schemas.microsoft.com/office/word/2010/wordprocessingInk" xmlns:wne="http://schemas.microsoft.com/office/word/2006/wordml" xmlns:wps="http://schemas.microsoft.com/office/word/2010/wordprocessingShape" mc:Ignorable="w14 wp14">
+<w:ftr xmlns:mo="http://schemas.microsoft.com/office/mac/office/2008/main" xmlns:ve="http://schemas.openxmlformats.org/markup-compatibility/2006" xmlns:mv="urn:schemas-microsoft-com:mac:vml" xmlns:o="urn:schemas-microsoft-com:office:office" xmlns:r="http://schemas.openxmlformats.org/officeDocument/2006/relationships" xmlns:m="http://schemas.openxmlformats.org/officeDocument/2006/math" xmlns:v="urn:schemas-microsoft-com:vml" xmlns:wp="http://schemas.openxmlformats.org/drawingml/2006/wordprocessingDrawing" xmlns:w10="urn:schemas-microsoft-com:office:word" xmlns:w="http://schemas.openxmlformats.org/wordprocessingml/2006/main" xmlns:wne="http://schemas.microsoft.com/office/word/2006/wordml">
   <w:p>
     <w:pPr>
       <w:pStyle w:val="Footer"/>
@@ -1471,7 +2513,7 @@
         <w:rStyle w:val="PageNumber"/>
         <w:noProof/>
       </w:rPr>
-      <w:t>3</w:t>
+      <w:t>1</w:t>
     </w:r>
     <w:r>
       <w:rPr>
@@ -1490,7 +2532,7 @@
 </file>
 
 <file path=word/footnotes.xml><?xml version="1.0" encoding="utf-8"?>
-<w:footnotes xmlns:wpc="http://schemas.microsoft.com/office/word/2010/wordprocessingCanvas" xmlns:mc="http://schemas.openxmlformats.org/markup-compatibility/2006" xmlns:o="urn:schemas-microsoft-com:office:office" xmlns:r="http://schemas.openxmlformats.org/officeDocument/2006/relationships" xmlns:m="http://schemas.openxmlformats.org/officeDocument/2006/math" xmlns:v="urn:schemas-microsoft-com:vml" xmlns:wp14="http://schemas.microsoft.com/office/word/2010/wordprocessingDrawing" xmlns:wp="http://schemas.openxmlformats.org/drawingml/2006/wordprocessingDrawing" xmlns:w10="urn:schemas-microsoft-com:office:word" xmlns:w="http://schemas.openxmlformats.org/wordprocessingml/2006/main" xmlns:w14="http://schemas.microsoft.com/office/word/2010/wordml" xmlns:wpg="http://schemas.microsoft.com/office/word/2010/wordprocessingGroup" xmlns:wpi="http://schemas.microsoft.com/office/word/2010/wordprocessingInk" xmlns:wne="http://schemas.microsoft.com/office/word/2006/wordml" xmlns:wps="http://schemas.microsoft.com/office/word/2010/wordprocessingShape" mc:Ignorable="w14 wp14">
+<w:footnotes xmlns:mo="http://schemas.microsoft.com/office/mac/office/2008/main" xmlns:ve="http://schemas.openxmlformats.org/markup-compatibility/2006" xmlns:mv="urn:schemas-microsoft-com:mac:vml" xmlns:o="urn:schemas-microsoft-com:office:office" xmlns:r="http://schemas.openxmlformats.org/officeDocument/2006/relationships" xmlns:m="http://schemas.openxmlformats.org/officeDocument/2006/math" xmlns:v="urn:schemas-microsoft-com:vml" xmlns:wp="http://schemas.openxmlformats.org/drawingml/2006/wordprocessingDrawing" xmlns:w10="urn:schemas-microsoft-com:office:word" xmlns:w="http://schemas.openxmlformats.org/wordprocessingml/2006/main" xmlns:wne="http://schemas.microsoft.com/office/word/2006/wordml">
   <w:footnote w:type="separator" w:id="-1">
     <w:p>
       <w:r>
@@ -1509,7 +2551,7 @@
 </file>
 
 <file path=word/header1.xml><?xml version="1.0" encoding="utf-8"?>
-<w:hdr xmlns:wpc="http://schemas.microsoft.com/office/word/2010/wordprocessingCanvas" xmlns:mc="http://schemas.openxmlformats.org/markup-compatibility/2006" xmlns:o="urn:schemas-microsoft-com:office:office" xmlns:r="http://schemas.openxmlformats.org/officeDocument/2006/relationships" xmlns:m="http://schemas.openxmlformats.org/officeDocument/2006/math" xmlns:v="urn:schemas-microsoft-com:vml" xmlns:wp14="http://schemas.microsoft.com/office/word/2010/wordprocessingDrawing" xmlns:wp="http://schemas.openxmlformats.org/drawingml/2006/wordprocessingDrawing" xmlns:w10="urn:schemas-microsoft-com:office:word" xmlns:w="http://schemas.openxmlformats.org/wordprocessingml/2006/main" xmlns:w14="http://schemas.microsoft.com/office/word/2010/wordml" xmlns:wpg="http://schemas.microsoft.com/office/word/2010/wordprocessingGroup" xmlns:wpi="http://schemas.microsoft.com/office/word/2010/wordprocessingInk" xmlns:wne="http://schemas.microsoft.com/office/word/2006/wordml" xmlns:wps="http://schemas.microsoft.com/office/word/2010/wordprocessingShape" mc:Ignorable="w14 wp14">
+<w:hdr xmlns:mo="http://schemas.microsoft.com/office/mac/office/2008/main" xmlns:ve="http://schemas.openxmlformats.org/markup-compatibility/2006" xmlns:mv="urn:schemas-microsoft-com:mac:vml" xmlns:o="urn:schemas-microsoft-com:office:office" xmlns:r="http://schemas.openxmlformats.org/officeDocument/2006/relationships" xmlns:m="http://schemas.openxmlformats.org/officeDocument/2006/math" xmlns:v="urn:schemas-microsoft-com:vml" xmlns:wp="http://schemas.openxmlformats.org/drawingml/2006/wordprocessingDrawing" xmlns:w10="urn:schemas-microsoft-com:office:word" xmlns:w="http://schemas.openxmlformats.org/wordprocessingml/2006/main" xmlns:wne="http://schemas.microsoft.com/office/word/2006/wordml">
   <w:p>
     <w:pPr>
       <w:pStyle w:val="Header"/>
@@ -1523,7 +2565,7 @@
 </file>
 
 <file path=word/numbering.xml><?xml version="1.0" encoding="utf-8"?>
-<w:numbering xmlns:wpc="http://schemas.microsoft.com/office/word/2010/wordprocessingCanvas" xmlns:mc="http://schemas.openxmlformats.org/markup-compatibility/2006" xmlns:o="urn:schemas-microsoft-com:office:office" xmlns:r="http://schemas.openxmlformats.org/officeDocument/2006/relationships" xmlns:m="http://schemas.openxmlformats.org/officeDocument/2006/math" xmlns:v="urn:schemas-microsoft-com:vml" xmlns:wp14="http://schemas.microsoft.com/office/word/2010/wordprocessingDrawing" xmlns:wp="http://schemas.openxmlformats.org/drawingml/2006/wordprocessingDrawing" xmlns:w10="urn:schemas-microsoft-com:office:word" xmlns:w="http://schemas.openxmlformats.org/wordprocessingml/2006/main" xmlns:w14="http://schemas.microsoft.com/office/word/2010/wordml" xmlns:wpg="http://schemas.microsoft.com/office/word/2010/wordprocessingGroup" xmlns:wpi="http://schemas.microsoft.com/office/word/2010/wordprocessingInk" xmlns:wne="http://schemas.microsoft.com/office/word/2006/wordml" xmlns:wps="http://schemas.microsoft.com/office/word/2010/wordprocessingShape" mc:Ignorable="w14 wp14">
+<w:numbering xmlns:mo="http://schemas.microsoft.com/office/mac/office/2008/main" xmlns:ve="http://schemas.openxmlformats.org/markup-compatibility/2006" xmlns:mv="urn:schemas-microsoft-com:mac:vml" xmlns:o="urn:schemas-microsoft-com:office:office" xmlns:r="http://schemas.openxmlformats.org/officeDocument/2006/relationships" xmlns:m="http://schemas.openxmlformats.org/officeDocument/2006/math" xmlns:v="urn:schemas-microsoft-com:vml" xmlns:wp="http://schemas.openxmlformats.org/drawingml/2006/wordprocessingDrawing" xmlns:w10="urn:schemas-microsoft-com:office:word" xmlns:w="http://schemas.openxmlformats.org/wordprocessingml/2006/main" xmlns:wne="http://schemas.microsoft.com/office/word/2006/wordml">
   <w:abstractNum w:abstractNumId="0">
     <w:nsid w:val="0EA46726"/>
     <w:multiLevelType w:val="hybridMultilevel"/>
@@ -1611,6 +2653,232 @@
     </w:lvl>
   </w:abstractNum>
   <w:abstractNum w:abstractNumId="1">
+    <w:nsid w:val="4545330B"/>
+    <w:multiLevelType w:val="hybridMultilevel"/>
+    <w:tmpl w:val="AFBA0206"/>
+    <w:lvl w:ilvl="0" w:tplc="04090001">
+      <w:start w:val="1"/>
+      <w:numFmt w:val="bullet"/>
+      <w:lvlText w:val=""/>
+      <w:lvlJc w:val="left"/>
+      <w:pPr>
+        <w:ind w:left="720" w:hanging="360"/>
+      </w:pPr>
+      <w:rPr>
+        <w:rFonts w:ascii="Symbol" w:hAnsi="Symbol" w:hint="default"/>
+      </w:rPr>
+    </w:lvl>
+    <w:lvl w:ilvl="1" w:tplc="04090003" w:tentative="1">
+      <w:start w:val="1"/>
+      <w:numFmt w:val="bullet"/>
+      <w:lvlText w:val="o"/>
+      <w:lvlJc w:val="left"/>
+      <w:pPr>
+        <w:ind w:left="1440" w:hanging="360"/>
+      </w:pPr>
+      <w:rPr>
+        <w:rFonts w:ascii="Courier New" w:hAnsi="Courier New" w:hint="default"/>
+      </w:rPr>
+    </w:lvl>
+    <w:lvl w:ilvl="2" w:tplc="04090005" w:tentative="1">
+      <w:start w:val="1"/>
+      <w:numFmt w:val="bullet"/>
+      <w:lvlText w:val=""/>
+      <w:lvlJc w:val="left"/>
+      <w:pPr>
+        <w:ind w:left="2160" w:hanging="360"/>
+      </w:pPr>
+      <w:rPr>
+        <w:rFonts w:ascii="Wingdings" w:hAnsi="Wingdings" w:hint="default"/>
+      </w:rPr>
+    </w:lvl>
+    <w:lvl w:ilvl="3" w:tplc="04090001" w:tentative="1">
+      <w:start w:val="1"/>
+      <w:numFmt w:val="bullet"/>
+      <w:lvlText w:val=""/>
+      <w:lvlJc w:val="left"/>
+      <w:pPr>
+        <w:ind w:left="2880" w:hanging="360"/>
+      </w:pPr>
+      <w:rPr>
+        <w:rFonts w:ascii="Symbol" w:hAnsi="Symbol" w:hint="default"/>
+      </w:rPr>
+    </w:lvl>
+    <w:lvl w:ilvl="4" w:tplc="04090003" w:tentative="1">
+      <w:start w:val="1"/>
+      <w:numFmt w:val="bullet"/>
+      <w:lvlText w:val="o"/>
+      <w:lvlJc w:val="left"/>
+      <w:pPr>
+        <w:ind w:left="3600" w:hanging="360"/>
+      </w:pPr>
+      <w:rPr>
+        <w:rFonts w:ascii="Courier New" w:hAnsi="Courier New" w:hint="default"/>
+      </w:rPr>
+    </w:lvl>
+    <w:lvl w:ilvl="5" w:tplc="04090005" w:tentative="1">
+      <w:start w:val="1"/>
+      <w:numFmt w:val="bullet"/>
+      <w:lvlText w:val=""/>
+      <w:lvlJc w:val="left"/>
+      <w:pPr>
+        <w:ind w:left="4320" w:hanging="360"/>
+      </w:pPr>
+      <w:rPr>
+        <w:rFonts w:ascii="Wingdings" w:hAnsi="Wingdings" w:hint="default"/>
+      </w:rPr>
+    </w:lvl>
+    <w:lvl w:ilvl="6" w:tplc="04090001" w:tentative="1">
+      <w:start w:val="1"/>
+      <w:numFmt w:val="bullet"/>
+      <w:lvlText w:val=""/>
+      <w:lvlJc w:val="left"/>
+      <w:pPr>
+        <w:ind w:left="5040" w:hanging="360"/>
+      </w:pPr>
+      <w:rPr>
+        <w:rFonts w:ascii="Symbol" w:hAnsi="Symbol" w:hint="default"/>
+      </w:rPr>
+    </w:lvl>
+    <w:lvl w:ilvl="7" w:tplc="04090003" w:tentative="1">
+      <w:start w:val="1"/>
+      <w:numFmt w:val="bullet"/>
+      <w:lvlText w:val="o"/>
+      <w:lvlJc w:val="left"/>
+      <w:pPr>
+        <w:ind w:left="5760" w:hanging="360"/>
+      </w:pPr>
+      <w:rPr>
+        <w:rFonts w:ascii="Courier New" w:hAnsi="Courier New" w:hint="default"/>
+      </w:rPr>
+    </w:lvl>
+    <w:lvl w:ilvl="8" w:tplc="04090005" w:tentative="1">
+      <w:start w:val="1"/>
+      <w:numFmt w:val="bullet"/>
+      <w:lvlText w:val=""/>
+      <w:lvlJc w:val="left"/>
+      <w:pPr>
+        <w:ind w:left="6480" w:hanging="360"/>
+      </w:pPr>
+      <w:rPr>
+        <w:rFonts w:ascii="Wingdings" w:hAnsi="Wingdings" w:hint="default"/>
+      </w:rPr>
+    </w:lvl>
+  </w:abstractNum>
+  <w:abstractNum w:abstractNumId="2">
+    <w:nsid w:val="4B204882"/>
+    <w:multiLevelType w:val="hybridMultilevel"/>
+    <w:tmpl w:val="C922A524"/>
+    <w:lvl w:ilvl="0" w:tplc="04090001">
+      <w:start w:val="1"/>
+      <w:numFmt w:val="bullet"/>
+      <w:lvlText w:val=""/>
+      <w:lvlJc w:val="left"/>
+      <w:pPr>
+        <w:ind w:left="720" w:hanging="360"/>
+      </w:pPr>
+      <w:rPr>
+        <w:rFonts w:ascii="Symbol" w:hAnsi="Symbol" w:hint="default"/>
+      </w:rPr>
+    </w:lvl>
+    <w:lvl w:ilvl="1" w:tplc="04090003" w:tentative="1">
+      <w:start w:val="1"/>
+      <w:numFmt w:val="bullet"/>
+      <w:lvlText w:val="o"/>
+      <w:lvlJc w:val="left"/>
+      <w:pPr>
+        <w:ind w:left="1440" w:hanging="360"/>
+      </w:pPr>
+      <w:rPr>
+        <w:rFonts w:ascii="Courier New" w:hAnsi="Courier New" w:hint="default"/>
+      </w:rPr>
+    </w:lvl>
+    <w:lvl w:ilvl="2" w:tplc="04090005" w:tentative="1">
+      <w:start w:val="1"/>
+      <w:numFmt w:val="bullet"/>
+      <w:lvlText w:val=""/>
+      <w:lvlJc w:val="left"/>
+      <w:pPr>
+        <w:ind w:left="2160" w:hanging="360"/>
+      </w:pPr>
+      <w:rPr>
+        <w:rFonts w:ascii="Wingdings" w:hAnsi="Wingdings" w:hint="default"/>
+      </w:rPr>
+    </w:lvl>
+    <w:lvl w:ilvl="3" w:tplc="04090001" w:tentative="1">
+      <w:start w:val="1"/>
+      <w:numFmt w:val="bullet"/>
+      <w:lvlText w:val=""/>
+      <w:lvlJc w:val="left"/>
+      <w:pPr>
+        <w:ind w:left="2880" w:hanging="360"/>
+      </w:pPr>
+      <w:rPr>
+        <w:rFonts w:ascii="Symbol" w:hAnsi="Symbol" w:hint="default"/>
+      </w:rPr>
+    </w:lvl>
+    <w:lvl w:ilvl="4" w:tplc="04090003" w:tentative="1">
+      <w:start w:val="1"/>
+      <w:numFmt w:val="bullet"/>
+      <w:lvlText w:val="o"/>
+      <w:lvlJc w:val="left"/>
+      <w:pPr>
+        <w:ind w:left="3600" w:hanging="360"/>
+      </w:pPr>
+      <w:rPr>
+        <w:rFonts w:ascii="Courier New" w:hAnsi="Courier New" w:hint="default"/>
+      </w:rPr>
+    </w:lvl>
+    <w:lvl w:ilvl="5" w:tplc="04090005" w:tentative="1">
+      <w:start w:val="1"/>
+      <w:numFmt w:val="bullet"/>
+      <w:lvlText w:val=""/>
+      <w:lvlJc w:val="left"/>
+      <w:pPr>
+        <w:ind w:left="4320" w:hanging="360"/>
+      </w:pPr>
+      <w:rPr>
+        <w:rFonts w:ascii="Wingdings" w:hAnsi="Wingdings" w:hint="default"/>
+      </w:rPr>
+    </w:lvl>
+    <w:lvl w:ilvl="6" w:tplc="04090001" w:tentative="1">
+      <w:start w:val="1"/>
+      <w:numFmt w:val="bullet"/>
+      <w:lvlText w:val=""/>
+      <w:lvlJc w:val="left"/>
+      <w:pPr>
+        <w:ind w:left="5040" w:hanging="360"/>
+      </w:pPr>
+      <w:rPr>
+        <w:rFonts w:ascii="Symbol" w:hAnsi="Symbol" w:hint="default"/>
+      </w:rPr>
+    </w:lvl>
+    <w:lvl w:ilvl="7" w:tplc="04090003" w:tentative="1">
+      <w:start w:val="1"/>
+      <w:numFmt w:val="bullet"/>
+      <w:lvlText w:val="o"/>
+      <w:lvlJc w:val="left"/>
+      <w:pPr>
+        <w:ind w:left="5760" w:hanging="360"/>
+      </w:pPr>
+      <w:rPr>
+        <w:rFonts w:ascii="Courier New" w:hAnsi="Courier New" w:hint="default"/>
+      </w:rPr>
+    </w:lvl>
+    <w:lvl w:ilvl="8" w:tplc="04090005" w:tentative="1">
+      <w:start w:val="1"/>
+      <w:numFmt w:val="bullet"/>
+      <w:lvlText w:val=""/>
+      <w:lvlJc w:val="left"/>
+      <w:pPr>
+        <w:ind w:left="6480" w:hanging="360"/>
+      </w:pPr>
+      <w:rPr>
+        <w:rFonts w:ascii="Wingdings" w:hAnsi="Wingdings" w:hint="default"/>
+      </w:rPr>
+    </w:lvl>
+  </w:abstractNum>
+  <w:abstractNum w:abstractNumId="3">
     <w:nsid w:val="55072DCC"/>
     <w:multiLevelType w:val="hybridMultilevel"/>
     <w:tmpl w:val="37587F08"/>
@@ -1723,7 +2991,120 @@
       </w:rPr>
     </w:lvl>
   </w:abstractNum>
-  <w:abstractNum w:abstractNumId="2">
+  <w:abstractNum w:abstractNumId="4">
+    <w:nsid w:val="5C3E119C"/>
+    <w:multiLevelType w:val="hybridMultilevel"/>
+    <w:tmpl w:val="99643128"/>
+    <w:lvl w:ilvl="0" w:tplc="04090001">
+      <w:start w:val="1"/>
+      <w:numFmt w:val="bullet"/>
+      <w:lvlText w:val=""/>
+      <w:lvlJc w:val="left"/>
+      <w:pPr>
+        <w:ind w:left="720" w:hanging="360"/>
+      </w:pPr>
+      <w:rPr>
+        <w:rFonts w:ascii="Symbol" w:hAnsi="Symbol" w:hint="default"/>
+      </w:rPr>
+    </w:lvl>
+    <w:lvl w:ilvl="1" w:tplc="04090003" w:tentative="1">
+      <w:start w:val="1"/>
+      <w:numFmt w:val="bullet"/>
+      <w:lvlText w:val="o"/>
+      <w:lvlJc w:val="left"/>
+      <w:pPr>
+        <w:ind w:left="1440" w:hanging="360"/>
+      </w:pPr>
+      <w:rPr>
+        <w:rFonts w:ascii="Courier New" w:hAnsi="Courier New" w:hint="default"/>
+      </w:rPr>
+    </w:lvl>
+    <w:lvl w:ilvl="2" w:tplc="04090005" w:tentative="1">
+      <w:start w:val="1"/>
+      <w:numFmt w:val="bullet"/>
+      <w:lvlText w:val=""/>
+      <w:lvlJc w:val="left"/>
+      <w:pPr>
+        <w:ind w:left="2160" w:hanging="360"/>
+      </w:pPr>
+      <w:rPr>
+        <w:rFonts w:ascii="Wingdings" w:hAnsi="Wingdings" w:hint="default"/>
+      </w:rPr>
+    </w:lvl>
+    <w:lvl w:ilvl="3" w:tplc="04090001" w:tentative="1">
+      <w:start w:val="1"/>
+      <w:numFmt w:val="bullet"/>
+      <w:lvlText w:val=""/>
+      <w:lvlJc w:val="left"/>
+      <w:pPr>
+        <w:ind w:left="2880" w:hanging="360"/>
+      </w:pPr>
+      <w:rPr>
+        <w:rFonts w:ascii="Symbol" w:hAnsi="Symbol" w:hint="default"/>
+      </w:rPr>
+    </w:lvl>
+    <w:lvl w:ilvl="4" w:tplc="04090003" w:tentative="1">
+      <w:start w:val="1"/>
+      <w:numFmt w:val="bullet"/>
+      <w:lvlText w:val="o"/>
+      <w:lvlJc w:val="left"/>
+      <w:pPr>
+        <w:ind w:left="3600" w:hanging="360"/>
+      </w:pPr>
+      <w:rPr>
+        <w:rFonts w:ascii="Courier New" w:hAnsi="Courier New" w:hint="default"/>
+      </w:rPr>
+    </w:lvl>
+    <w:lvl w:ilvl="5" w:tplc="04090005" w:tentative="1">
+      <w:start w:val="1"/>
+      <w:numFmt w:val="bullet"/>
+      <w:lvlText w:val=""/>
+      <w:lvlJc w:val="left"/>
+      <w:pPr>
+        <w:ind w:left="4320" w:hanging="360"/>
+      </w:pPr>
+      <w:rPr>
+        <w:rFonts w:ascii="Wingdings" w:hAnsi="Wingdings" w:hint="default"/>
+      </w:rPr>
+    </w:lvl>
+    <w:lvl w:ilvl="6" w:tplc="04090001" w:tentative="1">
+      <w:start w:val="1"/>
+      <w:numFmt w:val="bullet"/>
+      <w:lvlText w:val=""/>
+      <w:lvlJc w:val="left"/>
+      <w:pPr>
+        <w:ind w:left="5040" w:hanging="360"/>
+      </w:pPr>
+      <w:rPr>
+        <w:rFonts w:ascii="Symbol" w:hAnsi="Symbol" w:hint="default"/>
+      </w:rPr>
+    </w:lvl>
+    <w:lvl w:ilvl="7" w:tplc="04090003" w:tentative="1">
+      <w:start w:val="1"/>
+      <w:numFmt w:val="bullet"/>
+      <w:lvlText w:val="o"/>
+      <w:lvlJc w:val="left"/>
+      <w:pPr>
+        <w:ind w:left="5760" w:hanging="360"/>
+      </w:pPr>
+      <w:rPr>
+        <w:rFonts w:ascii="Courier New" w:hAnsi="Courier New" w:hint="default"/>
+      </w:rPr>
+    </w:lvl>
+    <w:lvl w:ilvl="8" w:tplc="04090005" w:tentative="1">
+      <w:start w:val="1"/>
+      <w:numFmt w:val="bullet"/>
+      <w:lvlText w:val=""/>
+      <w:lvlJc w:val="left"/>
+      <w:pPr>
+        <w:ind w:left="6480" w:hanging="360"/>
+      </w:pPr>
+      <w:rPr>
+        <w:rFonts w:ascii="Wingdings" w:hAnsi="Wingdings" w:hint="default"/>
+      </w:rPr>
+    </w:lvl>
+  </w:abstractNum>
+  <w:abstractNum w:abstractNumId="5">
     <w:nsid w:val="65245735"/>
     <w:multiLevelType w:val="hybridMultilevel"/>
     <w:tmpl w:val="B2A28F50"/>
@@ -1807,22 +3188,183 @@
       <w:pPr>
         <w:ind w:left="6480" w:hanging="180"/>
       </w:pPr>
+    </w:lvl>
+  </w:abstractNum>
+  <w:abstractNum w:abstractNumId="6">
+    <w:nsid w:val="78B32D5B"/>
+    <w:multiLevelType w:val="multilevel"/>
+    <w:tmpl w:val="73C498FC"/>
+    <w:lvl w:ilvl="0">
+      <w:start w:val="1"/>
+      <w:numFmt w:val="bullet"/>
+      <w:lvlText w:val=""/>
+      <w:lvlJc w:val="left"/>
+      <w:pPr>
+        <w:tabs>
+          <w:tab w:val="num" w:pos="720"/>
+        </w:tabs>
+        <w:ind w:left="720" w:hanging="360"/>
+      </w:pPr>
+      <w:rPr>
+        <w:rFonts w:ascii="Symbol" w:hAnsi="Symbol" w:hint="default"/>
+        <w:sz w:val="20"/>
+      </w:rPr>
+    </w:lvl>
+    <w:lvl w:ilvl="1" w:tentative="1">
+      <w:start w:val="1"/>
+      <w:numFmt w:val="bullet"/>
+      <w:lvlText w:val=""/>
+      <w:lvlJc w:val="left"/>
+      <w:pPr>
+        <w:tabs>
+          <w:tab w:val="num" w:pos="1440"/>
+        </w:tabs>
+        <w:ind w:left="1440" w:hanging="360"/>
+      </w:pPr>
+      <w:rPr>
+        <w:rFonts w:ascii="Symbol" w:hAnsi="Symbol" w:hint="default"/>
+        <w:sz w:val="20"/>
+      </w:rPr>
+    </w:lvl>
+    <w:lvl w:ilvl="2" w:tentative="1">
+      <w:start w:val="1"/>
+      <w:numFmt w:val="bullet"/>
+      <w:lvlText w:val=""/>
+      <w:lvlJc w:val="left"/>
+      <w:pPr>
+        <w:tabs>
+          <w:tab w:val="num" w:pos="2160"/>
+        </w:tabs>
+        <w:ind w:left="2160" w:hanging="360"/>
+      </w:pPr>
+      <w:rPr>
+        <w:rFonts w:ascii="Symbol" w:hAnsi="Symbol" w:hint="default"/>
+        <w:sz w:val="20"/>
+      </w:rPr>
+    </w:lvl>
+    <w:lvl w:ilvl="3" w:tentative="1">
+      <w:start w:val="1"/>
+      <w:numFmt w:val="bullet"/>
+      <w:lvlText w:val=""/>
+      <w:lvlJc w:val="left"/>
+      <w:pPr>
+        <w:tabs>
+          <w:tab w:val="num" w:pos="2880"/>
+        </w:tabs>
+        <w:ind w:left="2880" w:hanging="360"/>
+      </w:pPr>
+      <w:rPr>
+        <w:rFonts w:ascii="Symbol" w:hAnsi="Symbol" w:hint="default"/>
+        <w:sz w:val="20"/>
+      </w:rPr>
+    </w:lvl>
+    <w:lvl w:ilvl="4" w:tentative="1">
+      <w:start w:val="1"/>
+      <w:numFmt w:val="bullet"/>
+      <w:lvlText w:val=""/>
+      <w:lvlJc w:val="left"/>
+      <w:pPr>
+        <w:tabs>
+          <w:tab w:val="num" w:pos="3600"/>
+        </w:tabs>
+        <w:ind w:left="3600" w:hanging="360"/>
+      </w:pPr>
+      <w:rPr>
+        <w:rFonts w:ascii="Symbol" w:hAnsi="Symbol" w:hint="default"/>
+        <w:sz w:val="20"/>
+      </w:rPr>
+    </w:lvl>
+    <w:lvl w:ilvl="5" w:tentative="1">
+      <w:start w:val="1"/>
+      <w:numFmt w:val="bullet"/>
+      <w:lvlText w:val=""/>
+      <w:lvlJc w:val="left"/>
+      <w:pPr>
+        <w:tabs>
+          <w:tab w:val="num" w:pos="4320"/>
+        </w:tabs>
+        <w:ind w:left="4320" w:hanging="360"/>
+      </w:pPr>
+      <w:rPr>
+        <w:rFonts w:ascii="Symbol" w:hAnsi="Symbol" w:hint="default"/>
+        <w:sz w:val="20"/>
+      </w:rPr>
+    </w:lvl>
+    <w:lvl w:ilvl="6" w:tentative="1">
+      <w:start w:val="1"/>
+      <w:numFmt w:val="bullet"/>
+      <w:lvlText w:val=""/>
+      <w:lvlJc w:val="left"/>
+      <w:pPr>
+        <w:tabs>
+          <w:tab w:val="num" w:pos="5040"/>
+        </w:tabs>
+        <w:ind w:left="5040" w:hanging="360"/>
+      </w:pPr>
+      <w:rPr>
+        <w:rFonts w:ascii="Symbol" w:hAnsi="Symbol" w:hint="default"/>
+        <w:sz w:val="20"/>
+      </w:rPr>
+    </w:lvl>
+    <w:lvl w:ilvl="7" w:tentative="1">
+      <w:start w:val="1"/>
+      <w:numFmt w:val="bullet"/>
+      <w:lvlText w:val=""/>
+      <w:lvlJc w:val="left"/>
+      <w:pPr>
+        <w:tabs>
+          <w:tab w:val="num" w:pos="5760"/>
+        </w:tabs>
+        <w:ind w:left="5760" w:hanging="360"/>
+      </w:pPr>
+      <w:rPr>
+        <w:rFonts w:ascii="Symbol" w:hAnsi="Symbol" w:hint="default"/>
+        <w:sz w:val="20"/>
+      </w:rPr>
+    </w:lvl>
+    <w:lvl w:ilvl="8" w:tentative="1">
+      <w:start w:val="1"/>
+      <w:numFmt w:val="bullet"/>
+      <w:lvlText w:val=""/>
+      <w:lvlJc w:val="left"/>
+      <w:pPr>
+        <w:tabs>
+          <w:tab w:val="num" w:pos="6480"/>
+        </w:tabs>
+        <w:ind w:left="6480" w:hanging="360"/>
+      </w:pPr>
+      <w:rPr>
+        <w:rFonts w:ascii="Symbol" w:hAnsi="Symbol" w:hint="default"/>
+        <w:sz w:val="20"/>
+      </w:rPr>
     </w:lvl>
   </w:abstractNum>
   <w:num w:numId="1">
     <w:abstractNumId w:val="0"/>
   </w:num>
   <w:num w:numId="2">
-    <w:abstractNumId w:val="2"/>
+    <w:abstractNumId w:val="5"/>
   </w:num>
   <w:num w:numId="3">
+    <w:abstractNumId w:val="3"/>
+  </w:num>
+  <w:num w:numId="4">
+    <w:abstractNumId w:val="6"/>
+  </w:num>
+  <w:num w:numId="5">
     <w:abstractNumId w:val="1"/>
+  </w:num>
+  <w:num w:numId="6">
+    <w:abstractNumId w:val="4"/>
+  </w:num>
+  <w:num w:numId="7">
+    <w:abstractNumId w:val="2"/>
   </w:num>
 </w:numbering>
 </file>
 
 <file path=word/styles.xml><?xml version="1.0" encoding="utf-8"?>
-<w:styles xmlns:mc="http://schemas.openxmlformats.org/markup-compatibility/2006" xmlns:r="http://schemas.openxmlformats.org/officeDocument/2006/relationships" xmlns:w="http://schemas.openxmlformats.org/wordprocessingml/2006/main" xmlns:w14="http://schemas.microsoft.com/office/word/2010/wordml" mc:Ignorable="w14">
+<w:styles xmlns:r="http://schemas.openxmlformats.org/officeDocument/2006/relationships" xmlns:w="http://schemas.openxmlformats.org/wordprocessingml/2006/main">
   <w:docDefaults>
     <w:rPrDefault>
       <w:rPr>
@@ -1834,10 +3376,10 @@
     </w:rPrDefault>
     <w:pPrDefault/>
   </w:docDefaults>
-  <w:latentStyles w:defLockedState="0" w:defUIPriority="99" w:defSemiHidden="1" w:defUnhideWhenUsed="1" w:defQFormat="0" w:count="267">
+  <w:latentStyles w:defLockedState="0" w:defUIPriority="99" w:defSemiHidden="1" w:defUnhideWhenUsed="1" w:defQFormat="0" w:count="276">
     <w:lsdException w:name="Normal" w:semiHidden="0" w:uiPriority="0" w:unhideWhenUsed="0" w:qFormat="1"/>
     <w:lsdException w:name="heading 1" w:semiHidden="0" w:uiPriority="9" w:unhideWhenUsed="0" w:qFormat="1"/>
-    <w:lsdException w:name="heading 2" w:uiPriority="9" w:qFormat="1"/>
+    <w:lsdException w:name="heading 2" w:uiPriority="0" w:qFormat="1"/>
     <w:lsdException w:name="heading 3" w:uiPriority="9" w:qFormat="1"/>
     <w:lsdException w:name="heading 4" w:uiPriority="9" w:qFormat="1"/>
     <w:lsdException w:name="heading 5" w:uiPriority="9" w:qFormat="1"/>
@@ -2006,7 +3548,6 @@
     <w:basedOn w:val="Normal"/>
     <w:next w:val="Normal"/>
     <w:link w:val="Heading2Char"/>
-    <w:uiPriority w:val="9"/>
     <w:unhideWhenUsed/>
     <w:qFormat/>
     <w:rsid w:val="00845976"/>
@@ -2027,15 +3568,14 @@
   </w:style>
   <w:style w:type="character" w:default="1" w:styleId="DefaultParagraphFont">
     <w:name w:val="Default Paragraph Font"/>
-    <w:uiPriority w:val="1"/>
     <w:semiHidden/>
     <w:unhideWhenUsed/>
   </w:style>
   <w:style w:type="table" w:default="1" w:styleId="TableNormal">
     <w:name w:val="Normal Table"/>
-    <w:uiPriority w:val="99"/>
     <w:semiHidden/>
     <w:unhideWhenUsed/>
+    <w:qFormat/>
     <w:tblPr>
       <w:tblInd w:w="0" w:type="dxa"/>
       <w:tblCellMar>
@@ -2048,7 +3588,6 @@
   </w:style>
   <w:style w:type="numbering" w:default="1" w:styleId="NoList">
     <w:name w:val="No List"/>
-    <w:uiPriority w:val="99"/>
     <w:semiHidden/>
     <w:unhideWhenUsed/>
   </w:style>
@@ -2541,7 +4080,6 @@
     <w:name w:val="Heading 2 Char"/>
     <w:basedOn w:val="DefaultParagraphFont"/>
     <w:link w:val="Heading2"/>
-    <w:uiPriority w:val="9"/>
     <w:rsid w:val="00845976"/>
     <w:rPr>
       <w:rFonts w:asciiTheme="majorHAnsi" w:eastAsiaTheme="majorEastAsia" w:hAnsiTheme="majorHAnsi" w:cstheme="majorBidi"/>
@@ -2550,6 +4088,20 @@
       <w:color w:val="4F81BD" w:themeColor="accent1"/>
       <w:sz w:val="26"/>
       <w:szCs w:val="26"/>
+    </w:rPr>
+  </w:style>
+  <w:style w:type="paragraph" w:styleId="NormalWeb">
+    <w:name w:val="Normal (Web)"/>
+    <w:basedOn w:val="Normal"/>
+    <w:uiPriority w:val="99"/>
+    <w:rsid w:val="008B2EB1"/>
+    <w:pPr>
+      <w:spacing w:beforeLines="1" w:afterLines="1"/>
+    </w:pPr>
+    <w:rPr>
+      <w:rFonts w:ascii="Times" w:hAnsi="Times" w:cs="Times New Roman"/>
+      <w:sz w:val="20"/>
+      <w:szCs w:val="20"/>
     </w:rPr>
   </w:style>
 </w:styles>
@@ -3612,7 +5164,7 @@
 </file>
 
 <file path=customXml/itemProps1.xml><?xml version="1.0" encoding="utf-8"?>
-<ds:datastoreItem xmlns:ds="http://schemas.openxmlformats.org/officeDocument/2006/customXml" ds:itemID="{B6899198-7588-4F8E-A9AF-EE4B18A380BA}">
+<ds:datastoreItem xmlns:ds="http://schemas.openxmlformats.org/officeDocument/2006/customXml" ds:itemID="{F90B4665-B820-2F4B-A875-89B614989DCB}">
   <ds:schemaRefs>
     <ds:schemaRef ds:uri="http://schemas.openxmlformats.org/officeDocument/2006/bibliography"/>
   </ds:schemaRefs>

</xml_diff>

<commit_message>
Created pdf for Enhanced Prototype
</commit_message>
<xml_diff>
--- a/Documentation/Enhanced_Prototype_Tests.docx
+++ b/Documentation/Enhanced_Prototype_Tests.docx
@@ -1,6 +1,6 @@
 
 <file path=word/document.xml><?xml version="1.0" encoding="utf-8"?>
-<w:document xmlns:mo="http://schemas.microsoft.com/office/mac/office/2008/main" xmlns:ve="http://schemas.openxmlformats.org/markup-compatibility/2006" xmlns:mv="urn:schemas-microsoft-com:mac:vml" xmlns:o="urn:schemas-microsoft-com:office:office" xmlns:r="http://schemas.openxmlformats.org/officeDocument/2006/relationships" xmlns:m="http://schemas.openxmlformats.org/officeDocument/2006/math" xmlns:v="urn:schemas-microsoft-com:vml" xmlns:wp="http://schemas.openxmlformats.org/drawingml/2006/wordprocessingDrawing" xmlns:w10="urn:schemas-microsoft-com:office:word" xmlns:w="http://schemas.openxmlformats.org/wordprocessingml/2006/main" xmlns:wne="http://schemas.microsoft.com/office/word/2006/wordml">
+<w:document xmlns:wpc="http://schemas.microsoft.com/office/word/2010/wordprocessingCanvas" xmlns:mc="http://schemas.openxmlformats.org/markup-compatibility/2006" xmlns:o="urn:schemas-microsoft-com:office:office" xmlns:r="http://schemas.openxmlformats.org/officeDocument/2006/relationships" xmlns:m="http://schemas.openxmlformats.org/officeDocument/2006/math" xmlns:v="urn:schemas-microsoft-com:vml" xmlns:wp14="http://schemas.microsoft.com/office/word/2010/wordprocessingDrawing" xmlns:wp="http://schemas.openxmlformats.org/drawingml/2006/wordprocessingDrawing" xmlns:w10="urn:schemas-microsoft-com:office:word" xmlns:w="http://schemas.openxmlformats.org/wordprocessingml/2006/main" xmlns:w14="http://schemas.microsoft.com/office/word/2010/wordml" xmlns:wpg="http://schemas.microsoft.com/office/word/2010/wordprocessingGroup" xmlns:wpi="http://schemas.microsoft.com/office/word/2010/wordprocessingInk" xmlns:wne="http://schemas.microsoft.com/office/word/2006/wordml" xmlns:wps="http://schemas.microsoft.com/office/word/2010/wordprocessingShape" mc:Ignorable="w14 wp14">
   <w:body>
     <w:p>
       <w:pPr>
@@ -24,8 +24,10 @@
           <w:sz w:val="24"/>
           <w:szCs w:val="44"/>
         </w:rPr>
-        <w:t>4/14</w:t>
-      </w:r>
+        <w:t xml:space="preserve">April 14, </w:t>
+      </w:r>
+      <w:bookmarkStart w:id="0" w:name="_GoBack"/>
+      <w:bookmarkEnd w:id="0"/>
       <w:r>
         <w:rPr>
           <w:i w:val="0"/>
@@ -33,7 +35,7 @@
           <w:sz w:val="24"/>
           <w:szCs w:val="44"/>
         </w:rPr>
-        <w:t>/2013</w:t>
+        <w:t>2013</w:t>
       </w:r>
     </w:p>
     <w:p>
@@ -423,6 +425,7 @@
           <w:color w:val="4F81BD" w:themeColor="accent1"/>
           <w:sz w:val="32"/>
         </w:rPr>
+        <w:lastRenderedPageBreak/>
         <w:t>Approval Sheet</w:t>
       </w:r>
     </w:p>
@@ -1289,11 +1292,11 @@
       <w:pPr>
         <w:pStyle w:val="Heading1"/>
       </w:pPr>
-      <w:bookmarkStart w:id="0" w:name="_Toc227582379"/>
+      <w:bookmarkStart w:id="1" w:name="_Toc227582379"/>
       <w:r>
         <w:t>Prototype Goals</w:t>
       </w:r>
-      <w:bookmarkEnd w:id="0"/>
+      <w:bookmarkEnd w:id="1"/>
     </w:p>
     <w:p>
       <w:pPr>
@@ -1363,11 +1366,11 @@
       <w:pPr>
         <w:pStyle w:val="Heading1"/>
       </w:pPr>
-      <w:bookmarkStart w:id="1" w:name="_Toc227582380"/>
+      <w:bookmarkStart w:id="2" w:name="_Toc227582380"/>
       <w:r>
         <w:t>Test Schedule</w:t>
       </w:r>
-      <w:bookmarkEnd w:id="1"/>
+      <w:bookmarkEnd w:id="2"/>
     </w:p>
     <w:p>
       <w:r>
@@ -1423,14 +1426,14 @@
       <w:pPr>
         <w:pStyle w:val="Heading1"/>
       </w:pPr>
-      <w:bookmarkStart w:id="2" w:name="_Toc227582381"/>
+      <w:bookmarkStart w:id="3" w:name="_Toc227582381"/>
       <w:r>
         <w:t>Integration Test 1</w:t>
       </w:r>
       <w:r>
         <w:t>: Advanced Motion</w:t>
       </w:r>
-      <w:bookmarkEnd w:id="2"/>
+      <w:bookmarkEnd w:id="3"/>
     </w:p>
     <w:p>
       <w:r>
@@ -1537,6 +1540,7 @@
     </w:p>
     <w:p>
       <w:r>
+        <w:lastRenderedPageBreak/>
         <w:tab/>
         <w:t>We expect team 20 to come to the test with code that initiates correct movement when the w-a-s-d keys are pressed and stops movement when the key is released.</w:t>
       </w:r>
@@ -1568,13 +1572,8 @@
       </w:r>
       <w:proofErr w:type="spellEnd"/>
       <w:r>
-        <w:t xml:space="preserve">, Steven, </w:t>
-      </w:r>
-      <w:proofErr w:type="gramStart"/>
-      <w:r>
-        <w:t>Catherine</w:t>
-      </w:r>
-      <w:proofErr w:type="gramEnd"/>
+        <w:t>, Steven, Catherine</w:t>
+      </w:r>
     </w:p>
     <w:p>
       <w:r>
@@ -1586,13 +1585,8 @@
       </w:r>
       <w:proofErr w:type="spellEnd"/>
       <w:r>
-        <w:t xml:space="preserve">, </w:t>
-      </w:r>
-      <w:proofErr w:type="gramStart"/>
-      <w:r>
-        <w:t>Ray</w:t>
-      </w:r>
-      <w:proofErr w:type="gramEnd"/>
+        <w:t>, Ray</w:t>
+      </w:r>
     </w:p>
     <w:p/>
     <w:p>
@@ -1609,14 +1603,14 @@
       <w:pPr>
         <w:pStyle w:val="Heading1"/>
       </w:pPr>
-      <w:bookmarkStart w:id="3" w:name="_Toc227582382"/>
+      <w:bookmarkStart w:id="4" w:name="_Toc227582382"/>
       <w:r>
         <w:t>Integration Test 2</w:t>
       </w:r>
       <w:r>
         <w:t>: Sensors and Additional Features</w:t>
       </w:r>
-      <w:bookmarkEnd w:id="3"/>
+      <w:bookmarkEnd w:id="4"/>
     </w:p>
     <w:p>
       <w:r>
@@ -1728,13 +1722,8 @@
       </w:r>
       <w:proofErr w:type="spellEnd"/>
       <w:r>
-        <w:t xml:space="preserve">, Steven, </w:t>
-      </w:r>
-      <w:proofErr w:type="gramStart"/>
-      <w:r>
-        <w:t>Catherine</w:t>
-      </w:r>
-      <w:proofErr w:type="gramEnd"/>
+        <w:t>, Steven, Catherine</w:t>
+      </w:r>
     </w:p>
     <w:p>
       <w:r>
@@ -1746,13 +1735,8 @@
       </w:r>
       <w:proofErr w:type="spellEnd"/>
       <w:r>
-        <w:t xml:space="preserve">, </w:t>
-      </w:r>
-      <w:proofErr w:type="gramStart"/>
-      <w:r>
-        <w:t>Ray</w:t>
-      </w:r>
-      <w:proofErr w:type="gramEnd"/>
+        <w:t>, Ray</w:t>
+      </w:r>
     </w:p>
     <w:p/>
     <w:p>
@@ -1770,23 +1754,24 @@
       <w:pPr>
         <w:pStyle w:val="Heading1"/>
       </w:pPr>
-      <w:bookmarkStart w:id="4" w:name="_Toc227582383"/>
-      <w:r>
+      <w:bookmarkStart w:id="5" w:name="_Toc227582383"/>
+      <w:r>
+        <w:lastRenderedPageBreak/>
         <w:t>Implementation Status</w:t>
       </w:r>
-      <w:bookmarkEnd w:id="4"/>
+      <w:bookmarkEnd w:id="5"/>
     </w:p>
     <w:p>
       <w:pPr>
         <w:pStyle w:val="Heading2"/>
       </w:pPr>
-      <w:bookmarkStart w:id="5" w:name="_Toc226972590"/>
-      <w:bookmarkStart w:id="6" w:name="_Toc227582384"/>
+      <w:bookmarkStart w:id="6" w:name="_Toc226972590"/>
+      <w:bookmarkStart w:id="7" w:name="_Toc227582384"/>
       <w:r>
         <w:t>Summary of Implementation</w:t>
       </w:r>
-      <w:bookmarkEnd w:id="5"/>
       <w:bookmarkEnd w:id="6"/>
+      <w:bookmarkEnd w:id="7"/>
     </w:p>
     <w:p>
       <w:pPr>
@@ -1796,28 +1781,20 @@
         <w:t>Almost all of the functions and classes for the on-board software are implemented. A few of them are partially implemented, and what is implemented is tested and working. The robot can perform all required motion. The function for reading sensor data is partially implemented</w:t>
       </w:r>
       <w:r>
-        <w:t xml:space="preserve"> and the function for setting speed has not been started. </w:t>
-      </w:r>
-      <w:proofErr w:type="gramStart"/>
-      <w:r>
-        <w:t>These should be finished by the post-lab</w:t>
-      </w:r>
-      <w:proofErr w:type="gramEnd"/>
-      <w:r>
-        <w:t>.</w:t>
+        <w:t xml:space="preserve"> and the function for setting speed has not been started. These should be finished by the post-lab.</w:t>
       </w:r>
     </w:p>
     <w:p>
       <w:pPr>
         <w:pStyle w:val="Heading2"/>
       </w:pPr>
-      <w:bookmarkStart w:id="7" w:name="_Toc226972591"/>
-      <w:bookmarkStart w:id="8" w:name="_Toc227582385"/>
+      <w:bookmarkStart w:id="8" w:name="_Toc226972591"/>
+      <w:bookmarkStart w:id="9" w:name="_Toc227582385"/>
       <w:r>
         <w:t>Breakdown by design</w:t>
       </w:r>
-      <w:bookmarkEnd w:id="7"/>
       <w:bookmarkEnd w:id="8"/>
+      <w:bookmarkEnd w:id="9"/>
     </w:p>
     <w:p/>
     <w:p>
@@ -1895,11 +1872,11 @@
     </w:p>
     <w:p/>
     <w:p>
-      <w:bookmarkStart w:id="9" w:name="_Toc226972593"/>
+      <w:bookmarkStart w:id="10" w:name="_Toc226972593"/>
       <w:r>
         <w:t>Driver</w:t>
       </w:r>
-      <w:bookmarkEnd w:id="9"/>
+      <w:bookmarkEnd w:id="10"/>
       <w:r>
         <w:t>:</w:t>
       </w:r>
@@ -2087,12 +2064,12 @@
     </w:p>
     <w:p/>
     <w:p>
-      <w:bookmarkStart w:id="10" w:name="_Toc226972594"/>
+      <w:bookmarkStart w:id="11" w:name="_Toc226972594"/>
       <w:proofErr w:type="spellStart"/>
       <w:r>
         <w:t>MessageHandler</w:t>
       </w:r>
-      <w:bookmarkEnd w:id="10"/>
+      <w:bookmarkEnd w:id="11"/>
       <w:proofErr w:type="spellEnd"/>
       <w:r>
         <w:t>:</w:t>
@@ -2212,6 +2189,7 @@
         <w:ind w:firstLine="720"/>
       </w:pPr>
       <w:r>
+        <w:lastRenderedPageBreak/>
         <w:t xml:space="preserve">1. </w:t>
       </w:r>
       <w:proofErr w:type="gramStart"/>
@@ -2399,19 +2377,20 @@
       </w:r>
     </w:p>
     <w:sectPr>
-      <w:footerReference w:type="even" r:id="rId8"/>
-      <w:footerReference w:type="default" r:id="rId9"/>
-      <w:headerReference w:type="first" r:id="rId10"/>
+      <w:footerReference w:type="even" r:id="rId9"/>
+      <w:footerReference w:type="default" r:id="rId10"/>
+      <w:headerReference w:type="first" r:id="rId11"/>
       <w:pgSz w:w="12240" w:h="15840"/>
-      <w:pgMar w:top="1008" w:right="1800" w:bottom="1440" w:left="1800" w:footer="864" w:gutter="0"/>
+      <w:pgMar w:top="1008" w:right="1800" w:bottom="1440" w:left="1800" w:header="720" w:footer="864" w:gutter="0"/>
       <w:lnNumType w:countBy="1" w:restart="continuous"/>
+      <w:cols w:space="720"/>
     </w:sectPr>
   </w:body>
 </w:document>
 </file>
 
 <file path=word/endnotes.xml><?xml version="1.0" encoding="utf-8"?>
-<w:endnotes xmlns:mo="http://schemas.microsoft.com/office/mac/office/2008/main" xmlns:ve="http://schemas.openxmlformats.org/markup-compatibility/2006" xmlns:mv="urn:schemas-microsoft-com:mac:vml" xmlns:o="urn:schemas-microsoft-com:office:office" xmlns:r="http://schemas.openxmlformats.org/officeDocument/2006/relationships" xmlns:m="http://schemas.openxmlformats.org/officeDocument/2006/math" xmlns:v="urn:schemas-microsoft-com:vml" xmlns:wp="http://schemas.openxmlformats.org/drawingml/2006/wordprocessingDrawing" xmlns:w10="urn:schemas-microsoft-com:office:word" xmlns:w="http://schemas.openxmlformats.org/wordprocessingml/2006/main" xmlns:wne="http://schemas.microsoft.com/office/word/2006/wordml">
+<w:endnotes xmlns:wpc="http://schemas.microsoft.com/office/word/2010/wordprocessingCanvas" xmlns:mc="http://schemas.openxmlformats.org/markup-compatibility/2006" xmlns:o="urn:schemas-microsoft-com:office:office" xmlns:r="http://schemas.openxmlformats.org/officeDocument/2006/relationships" xmlns:m="http://schemas.openxmlformats.org/officeDocument/2006/math" xmlns:v="urn:schemas-microsoft-com:vml" xmlns:wp14="http://schemas.microsoft.com/office/word/2010/wordprocessingDrawing" xmlns:wp="http://schemas.openxmlformats.org/drawingml/2006/wordprocessingDrawing" xmlns:w10="urn:schemas-microsoft-com:office:word" xmlns:w="http://schemas.openxmlformats.org/wordprocessingml/2006/main" xmlns:w14="http://schemas.microsoft.com/office/word/2010/wordml" xmlns:wpg="http://schemas.microsoft.com/office/word/2010/wordprocessingGroup" xmlns:wpi="http://schemas.microsoft.com/office/word/2010/wordprocessingInk" xmlns:wne="http://schemas.microsoft.com/office/word/2006/wordml" xmlns:wps="http://schemas.microsoft.com/office/word/2010/wordprocessingShape" mc:Ignorable="w14 wp14">
   <w:endnote w:type="separator" w:id="-1">
     <w:p>
       <w:r>
@@ -2430,7 +2409,7 @@
 </file>
 
 <file path=word/footer1.xml><?xml version="1.0" encoding="utf-8"?>
-<w:ftr xmlns:mo="http://schemas.microsoft.com/office/mac/office/2008/main" xmlns:ve="http://schemas.openxmlformats.org/markup-compatibility/2006" xmlns:mv="urn:schemas-microsoft-com:mac:vml" xmlns:o="urn:schemas-microsoft-com:office:office" xmlns:r="http://schemas.openxmlformats.org/officeDocument/2006/relationships" xmlns:m="http://schemas.openxmlformats.org/officeDocument/2006/math" xmlns:v="urn:schemas-microsoft-com:vml" xmlns:wp="http://schemas.openxmlformats.org/drawingml/2006/wordprocessingDrawing" xmlns:w10="urn:schemas-microsoft-com:office:word" xmlns:w="http://schemas.openxmlformats.org/wordprocessingml/2006/main" xmlns:wne="http://schemas.microsoft.com/office/word/2006/wordml">
+<w:ftr xmlns:wpc="http://schemas.microsoft.com/office/word/2010/wordprocessingCanvas" xmlns:mc="http://schemas.openxmlformats.org/markup-compatibility/2006" xmlns:o="urn:schemas-microsoft-com:office:office" xmlns:r="http://schemas.openxmlformats.org/officeDocument/2006/relationships" xmlns:m="http://schemas.openxmlformats.org/officeDocument/2006/math" xmlns:v="urn:schemas-microsoft-com:vml" xmlns:wp14="http://schemas.microsoft.com/office/word/2010/wordprocessingDrawing" xmlns:wp="http://schemas.openxmlformats.org/drawingml/2006/wordprocessingDrawing" xmlns:w10="urn:schemas-microsoft-com:office:word" xmlns:w="http://schemas.openxmlformats.org/wordprocessingml/2006/main" xmlns:w14="http://schemas.microsoft.com/office/word/2010/wordml" xmlns:wpg="http://schemas.microsoft.com/office/word/2010/wordprocessingGroup" xmlns:wpi="http://schemas.microsoft.com/office/word/2010/wordprocessingInk" xmlns:wne="http://schemas.microsoft.com/office/word/2006/wordml" xmlns:wps="http://schemas.microsoft.com/office/word/2010/wordprocessingShape" mc:Ignorable="w14 wp14">
   <w:p>
     <w:pPr>
       <w:pStyle w:val="Footer"/>
@@ -2462,7 +2441,7 @@
         <w:rStyle w:val="PageNumber"/>
         <w:noProof/>
       </w:rPr>
-      <w:t>2</w:t>
+      <w:t>6</w:t>
     </w:r>
     <w:r>
       <w:rPr>
@@ -2481,7 +2460,7 @@
 </file>
 
 <file path=word/footer2.xml><?xml version="1.0" encoding="utf-8"?>
-<w:ftr xmlns:mo="http://schemas.microsoft.com/office/mac/office/2008/main" xmlns:ve="http://schemas.openxmlformats.org/markup-compatibility/2006" xmlns:mv="urn:schemas-microsoft-com:mac:vml" xmlns:o="urn:schemas-microsoft-com:office:office" xmlns:r="http://schemas.openxmlformats.org/officeDocument/2006/relationships" xmlns:m="http://schemas.openxmlformats.org/officeDocument/2006/math" xmlns:v="urn:schemas-microsoft-com:vml" xmlns:wp="http://schemas.openxmlformats.org/drawingml/2006/wordprocessingDrawing" xmlns:w10="urn:schemas-microsoft-com:office:word" xmlns:w="http://schemas.openxmlformats.org/wordprocessingml/2006/main" xmlns:wne="http://schemas.microsoft.com/office/word/2006/wordml">
+<w:ftr xmlns:wpc="http://schemas.microsoft.com/office/word/2010/wordprocessingCanvas" xmlns:mc="http://schemas.openxmlformats.org/markup-compatibility/2006" xmlns:o="urn:schemas-microsoft-com:office:office" xmlns:r="http://schemas.openxmlformats.org/officeDocument/2006/relationships" xmlns:m="http://schemas.openxmlformats.org/officeDocument/2006/math" xmlns:v="urn:schemas-microsoft-com:vml" xmlns:wp14="http://schemas.microsoft.com/office/word/2010/wordprocessingDrawing" xmlns:wp="http://schemas.openxmlformats.org/drawingml/2006/wordprocessingDrawing" xmlns:w10="urn:schemas-microsoft-com:office:word" xmlns:w="http://schemas.openxmlformats.org/wordprocessingml/2006/main" xmlns:w14="http://schemas.microsoft.com/office/word/2010/wordml" xmlns:wpg="http://schemas.microsoft.com/office/word/2010/wordprocessingGroup" xmlns:wpi="http://schemas.microsoft.com/office/word/2010/wordprocessingInk" xmlns:wne="http://schemas.microsoft.com/office/word/2006/wordml" xmlns:wps="http://schemas.microsoft.com/office/word/2010/wordprocessingShape" mc:Ignorable="w14 wp14">
   <w:p>
     <w:pPr>
       <w:pStyle w:val="Footer"/>
@@ -2513,7 +2492,7 @@
         <w:rStyle w:val="PageNumber"/>
         <w:noProof/>
       </w:rPr>
-      <w:t>1</w:t>
+      <w:t>3</w:t>
     </w:r>
     <w:r>
       <w:rPr>
@@ -2532,7 +2511,7 @@
 </file>
 
 <file path=word/footnotes.xml><?xml version="1.0" encoding="utf-8"?>
-<w:footnotes xmlns:mo="http://schemas.microsoft.com/office/mac/office/2008/main" xmlns:ve="http://schemas.openxmlformats.org/markup-compatibility/2006" xmlns:mv="urn:schemas-microsoft-com:mac:vml" xmlns:o="urn:schemas-microsoft-com:office:office" xmlns:r="http://schemas.openxmlformats.org/officeDocument/2006/relationships" xmlns:m="http://schemas.openxmlformats.org/officeDocument/2006/math" xmlns:v="urn:schemas-microsoft-com:vml" xmlns:wp="http://schemas.openxmlformats.org/drawingml/2006/wordprocessingDrawing" xmlns:w10="urn:schemas-microsoft-com:office:word" xmlns:w="http://schemas.openxmlformats.org/wordprocessingml/2006/main" xmlns:wne="http://schemas.microsoft.com/office/word/2006/wordml">
+<w:footnotes xmlns:wpc="http://schemas.microsoft.com/office/word/2010/wordprocessingCanvas" xmlns:mc="http://schemas.openxmlformats.org/markup-compatibility/2006" xmlns:o="urn:schemas-microsoft-com:office:office" xmlns:r="http://schemas.openxmlformats.org/officeDocument/2006/relationships" xmlns:m="http://schemas.openxmlformats.org/officeDocument/2006/math" xmlns:v="urn:schemas-microsoft-com:vml" xmlns:wp14="http://schemas.microsoft.com/office/word/2010/wordprocessingDrawing" xmlns:wp="http://schemas.openxmlformats.org/drawingml/2006/wordprocessingDrawing" xmlns:w10="urn:schemas-microsoft-com:office:word" xmlns:w="http://schemas.openxmlformats.org/wordprocessingml/2006/main" xmlns:w14="http://schemas.microsoft.com/office/word/2010/wordml" xmlns:wpg="http://schemas.microsoft.com/office/word/2010/wordprocessingGroup" xmlns:wpi="http://schemas.microsoft.com/office/word/2010/wordprocessingInk" xmlns:wne="http://schemas.microsoft.com/office/word/2006/wordml" xmlns:wps="http://schemas.microsoft.com/office/word/2010/wordprocessingShape" mc:Ignorable="w14 wp14">
   <w:footnote w:type="separator" w:id="-1">
     <w:p>
       <w:r>
@@ -2551,7 +2530,7 @@
 </file>
 
 <file path=word/header1.xml><?xml version="1.0" encoding="utf-8"?>
-<w:hdr xmlns:mo="http://schemas.microsoft.com/office/mac/office/2008/main" xmlns:ve="http://schemas.openxmlformats.org/markup-compatibility/2006" xmlns:mv="urn:schemas-microsoft-com:mac:vml" xmlns:o="urn:schemas-microsoft-com:office:office" xmlns:r="http://schemas.openxmlformats.org/officeDocument/2006/relationships" xmlns:m="http://schemas.openxmlformats.org/officeDocument/2006/math" xmlns:v="urn:schemas-microsoft-com:vml" xmlns:wp="http://schemas.openxmlformats.org/drawingml/2006/wordprocessingDrawing" xmlns:w10="urn:schemas-microsoft-com:office:word" xmlns:w="http://schemas.openxmlformats.org/wordprocessingml/2006/main" xmlns:wne="http://schemas.microsoft.com/office/word/2006/wordml">
+<w:hdr xmlns:wpc="http://schemas.microsoft.com/office/word/2010/wordprocessingCanvas" xmlns:mc="http://schemas.openxmlformats.org/markup-compatibility/2006" xmlns:o="urn:schemas-microsoft-com:office:office" xmlns:r="http://schemas.openxmlformats.org/officeDocument/2006/relationships" xmlns:m="http://schemas.openxmlformats.org/officeDocument/2006/math" xmlns:v="urn:schemas-microsoft-com:vml" xmlns:wp14="http://schemas.microsoft.com/office/word/2010/wordprocessingDrawing" xmlns:wp="http://schemas.openxmlformats.org/drawingml/2006/wordprocessingDrawing" xmlns:w10="urn:schemas-microsoft-com:office:word" xmlns:w="http://schemas.openxmlformats.org/wordprocessingml/2006/main" xmlns:w14="http://schemas.microsoft.com/office/word/2010/wordml" xmlns:wpg="http://schemas.microsoft.com/office/word/2010/wordprocessingGroup" xmlns:wpi="http://schemas.microsoft.com/office/word/2010/wordprocessingInk" xmlns:wne="http://schemas.microsoft.com/office/word/2006/wordml" xmlns:wps="http://schemas.microsoft.com/office/word/2010/wordprocessingShape" mc:Ignorable="w14 wp14">
   <w:p>
     <w:pPr>
       <w:pStyle w:val="Header"/>
@@ -2565,7 +2544,7 @@
 </file>
 
 <file path=word/numbering.xml><?xml version="1.0" encoding="utf-8"?>
-<w:numbering xmlns:mo="http://schemas.microsoft.com/office/mac/office/2008/main" xmlns:ve="http://schemas.openxmlformats.org/markup-compatibility/2006" xmlns:mv="urn:schemas-microsoft-com:mac:vml" xmlns:o="urn:schemas-microsoft-com:office:office" xmlns:r="http://schemas.openxmlformats.org/officeDocument/2006/relationships" xmlns:m="http://schemas.openxmlformats.org/officeDocument/2006/math" xmlns:v="urn:schemas-microsoft-com:vml" xmlns:wp="http://schemas.openxmlformats.org/drawingml/2006/wordprocessingDrawing" xmlns:w10="urn:schemas-microsoft-com:office:word" xmlns:w="http://schemas.openxmlformats.org/wordprocessingml/2006/main" xmlns:wne="http://schemas.microsoft.com/office/word/2006/wordml">
+<w:numbering xmlns:wpc="http://schemas.microsoft.com/office/word/2010/wordprocessingCanvas" xmlns:mc="http://schemas.openxmlformats.org/markup-compatibility/2006" xmlns:o="urn:schemas-microsoft-com:office:office" xmlns:r="http://schemas.openxmlformats.org/officeDocument/2006/relationships" xmlns:m="http://schemas.openxmlformats.org/officeDocument/2006/math" xmlns:v="urn:schemas-microsoft-com:vml" xmlns:wp14="http://schemas.microsoft.com/office/word/2010/wordprocessingDrawing" xmlns:wp="http://schemas.openxmlformats.org/drawingml/2006/wordprocessingDrawing" xmlns:w10="urn:schemas-microsoft-com:office:word" xmlns:w="http://schemas.openxmlformats.org/wordprocessingml/2006/main" xmlns:w14="http://schemas.microsoft.com/office/word/2010/wordml" xmlns:wpg="http://schemas.microsoft.com/office/word/2010/wordprocessingGroup" xmlns:wpi="http://schemas.microsoft.com/office/word/2010/wordprocessingInk" xmlns:wne="http://schemas.microsoft.com/office/word/2006/wordml" xmlns:wps="http://schemas.microsoft.com/office/word/2010/wordprocessingShape" mc:Ignorable="w14 wp14">
   <w:abstractNum w:abstractNumId="0">
     <w:nsid w:val="0EA46726"/>
     <w:multiLevelType w:val="hybridMultilevel"/>
@@ -3364,7 +3343,7 @@
 </file>
 
 <file path=word/styles.xml><?xml version="1.0" encoding="utf-8"?>
-<w:styles xmlns:r="http://schemas.openxmlformats.org/officeDocument/2006/relationships" xmlns:w="http://schemas.openxmlformats.org/wordprocessingml/2006/main">
+<w:styles xmlns:mc="http://schemas.openxmlformats.org/markup-compatibility/2006" xmlns:r="http://schemas.openxmlformats.org/officeDocument/2006/relationships" xmlns:w="http://schemas.openxmlformats.org/wordprocessingml/2006/main" xmlns:w14="http://schemas.microsoft.com/office/word/2010/wordml" mc:Ignorable="w14">
   <w:docDefaults>
     <w:rPrDefault>
       <w:rPr>
@@ -3376,7 +3355,7 @@
     </w:rPrDefault>
     <w:pPrDefault/>
   </w:docDefaults>
-  <w:latentStyles w:defLockedState="0" w:defUIPriority="99" w:defSemiHidden="1" w:defUnhideWhenUsed="1" w:defQFormat="0" w:count="276">
+  <w:latentStyles w:defLockedState="0" w:defUIPriority="99" w:defSemiHidden="1" w:defUnhideWhenUsed="1" w:defQFormat="0" w:count="267">
     <w:lsdException w:name="Normal" w:semiHidden="0" w:uiPriority="0" w:unhideWhenUsed="0" w:qFormat="1"/>
     <w:lsdException w:name="heading 1" w:semiHidden="0" w:uiPriority="9" w:unhideWhenUsed="0" w:qFormat="1"/>
     <w:lsdException w:name="heading 2" w:uiPriority="0" w:qFormat="1"/>
@@ -3568,14 +3547,15 @@
   </w:style>
   <w:style w:type="character" w:default="1" w:styleId="DefaultParagraphFont">
     <w:name w:val="Default Paragraph Font"/>
+    <w:uiPriority w:val="1"/>
     <w:semiHidden/>
     <w:unhideWhenUsed/>
   </w:style>
   <w:style w:type="table" w:default="1" w:styleId="TableNormal">
     <w:name w:val="Normal Table"/>
+    <w:uiPriority w:val="99"/>
     <w:semiHidden/>
     <w:unhideWhenUsed/>
-    <w:qFormat/>
     <w:tblPr>
       <w:tblInd w:w="0" w:type="dxa"/>
       <w:tblCellMar>
@@ -3588,6 +3568,7 @@
   </w:style>
   <w:style w:type="numbering" w:default="1" w:styleId="NoList">
     <w:name w:val="No List"/>
+    <w:uiPriority w:val="99"/>
     <w:semiHidden/>
     <w:unhideWhenUsed/>
   </w:style>
@@ -5164,7 +5145,7 @@
 </file>
 
 <file path=customXml/itemProps1.xml><?xml version="1.0" encoding="utf-8"?>
-<ds:datastoreItem xmlns:ds="http://schemas.openxmlformats.org/officeDocument/2006/customXml" ds:itemID="{F90B4665-B820-2F4B-A875-89B614989DCB}">
+<ds:datastoreItem xmlns:ds="http://schemas.openxmlformats.org/officeDocument/2006/customXml" ds:itemID="{770EE42A-8960-4E3C-8EFF-A2B16D1FF2EF}">
   <ds:schemaRefs>
     <ds:schemaRef ds:uri="http://schemas.openxmlformats.org/officeDocument/2006/bibliography"/>
   </ds:schemaRefs>

</xml_diff>